<commit_message>
Updated business plan and function checklist
</commit_message>
<xml_diff>
--- a/docs/EB01 Business Plan.docx
+++ b/docs/EB01 Business Plan.docx
@@ -2756,19 +2756,7 @@
     </w:p>
     <w:p>
       <w:r>
-        <w:t>To grow the business organically, new customer channels will be open</w:t>
-      </w:r>
-      <w:r>
-        <w:t>ed</w:t>
-      </w:r>
-      <w:r>
-        <w:t xml:space="preserve"> online</w:t>
-      </w:r>
-      <w:r>
-        <w:t xml:space="preserve"> such as Facebook,</w:t>
-      </w:r>
-      <w:r>
-        <w:t xml:space="preserve"> innovative customer relationships </w:t>
+        <w:t xml:space="preserve">To grow the business organically, innovative customer relationships </w:t>
       </w:r>
       <w:r>
         <w:t xml:space="preserve">will be created such as collaborative shopping, </w:t>
@@ -2921,15 +2909,7 @@
       </w:pPr>
       <w:bookmarkStart w:id="5" w:name="_Toc445030796"/>
       <w:r>
-        <w:t xml:space="preserve">Partnership with </w:t>
-      </w:r>
-      <w:proofErr w:type="spellStart"/>
-      <w:r>
-        <w:t>Airbnb</w:t>
-      </w:r>
-      <w:proofErr w:type="spellEnd"/>
-      <w:r>
-        <w:t xml:space="preserve"> for short-term laundry needs</w:t>
+        <w:t>Partnership with Airbnb for short-term laundry needs</w:t>
       </w:r>
       <w:bookmarkEnd w:id="5"/>
     </w:p>
@@ -2938,15 +2918,7 @@
         <w:ind w:left="357"/>
       </w:pPr>
       <w:r>
-        <w:t xml:space="preserve">In addition to the homes of the customers, they as guests can request for ad-hoc laundry services through </w:t>
-      </w:r>
-      <w:proofErr w:type="spellStart"/>
-      <w:r>
-        <w:t>Airbnb</w:t>
-      </w:r>
-      <w:proofErr w:type="spellEnd"/>
-      <w:r>
-        <w:t>. The address of the host will be used in the order.</w:t>
+        <w:t>In addition to the homes of the customers, they as guests can request for ad-hoc laundry services through Airbnb. The address of the host will be used in the order.</w:t>
       </w:r>
     </w:p>
     <w:p>
@@ -3104,6 +3076,9 @@
       </w:r>
       <w:r>
         <w:t xml:space="preserve"> laundry box that can hold up to 8 kg of clothes. The clothes are washed and ironed normally</w:t>
+      </w:r>
+      <w:r>
+        <w:t>.</w:t>
       </w:r>
     </w:p>
     <w:tbl>
@@ -3494,16 +3469,11 @@
         <w:t>as guests from</w:t>
       </w:r>
       <w:r>
-        <w:t xml:space="preserve"> </w:t>
-      </w:r>
-      <w:proofErr w:type="spellStart"/>
-      <w:r>
-        <w:t>Airb</w:t>
+        <w:t xml:space="preserve"> Airb</w:t>
       </w:r>
       <w:r>
         <w:t>nb</w:t>
       </w:r>
-      <w:proofErr w:type="spellEnd"/>
       <w:r>
         <w:t xml:space="preserve"> homes</w:t>
       </w:r>
@@ -4397,13 +4367,8 @@
           <w:numId w:val="17"/>
         </w:numPr>
       </w:pPr>
-      <w:proofErr w:type="spellStart"/>
-      <w:r>
-        <w:t>Airbnb</w:t>
-      </w:r>
-      <w:proofErr w:type="spellEnd"/>
-      <w:r>
-        <w:t xml:space="preserve"> guests can use ad-hoc service during their stay in Singapore.</w:t>
+      <w:r>
+        <w:t>Airbnb guests can use ad-hoc service during their stay in Singapore.</w:t>
       </w:r>
     </w:p>
     <w:p>
@@ -4485,15 +4450,7 @@
         <w:rPr>
           <w:lang w:val="en-US"/>
         </w:rPr>
-        <w:t xml:space="preserve">$35 per box for ad-hoc laundry requests. If the customers choose to sign up for a long-term plan, i.e. the 12-week, 24-week and 48-week plan, they would be given a discount of 90%, 80% and 70% </w:t>
-      </w:r>
-      <w:bookmarkStart w:id="20" w:name="_GoBack"/>
-      <w:bookmarkEnd w:id="20"/>
-      <w:r>
-        <w:rPr>
-          <w:lang w:val="en-US"/>
-        </w:rPr>
-        <w:t>accordingly on the total amount payable.</w:t>
+        <w:t>$35 per box for ad-hoc laundry requests. If the customers choose to sign up for a long-term plan, i.e. the 12-week, 24-week and 48-week plan, they would be given a discount of 90%, 80% and 70% accordingly on the total amount payable.</w:t>
       </w:r>
     </w:p>
     <w:p>
@@ -4540,7 +4497,7 @@
       <w:pPr>
         <w:pStyle w:val="Heading2"/>
       </w:pPr>
-      <w:bookmarkStart w:id="21" w:name="_Toc445030806"/>
+      <w:bookmarkStart w:id="20" w:name="_Toc445030806"/>
       <w:r>
         <w:t>Email direct m</w:t>
       </w:r>
@@ -4550,7 +4507,7 @@
       <w:r>
         <w:t>g</w:t>
       </w:r>
-      <w:bookmarkEnd w:id="21"/>
+      <w:bookmarkEnd w:id="20"/>
     </w:p>
     <w:p>
       <w:pPr>
@@ -4693,14 +4650,14 @@
       <w:pPr>
         <w:pStyle w:val="Heading2"/>
       </w:pPr>
-      <w:bookmarkStart w:id="22" w:name="_Toc445030807"/>
+      <w:bookmarkStart w:id="21" w:name="_Toc445030807"/>
       <w:r>
         <w:t>Social sign-o</w:t>
       </w:r>
       <w:r>
         <w:t>n</w:t>
       </w:r>
-      <w:bookmarkEnd w:id="22"/>
+      <w:bookmarkEnd w:id="21"/>
     </w:p>
     <w:p>
       <w:pPr>
@@ -4800,11 +4757,11 @@
       <w:pPr>
         <w:pStyle w:val="Heading2"/>
       </w:pPr>
-      <w:bookmarkStart w:id="23" w:name="_Toc445030808"/>
+      <w:bookmarkStart w:id="22" w:name="_Toc445030808"/>
       <w:r>
         <w:t>Referral campaign</w:t>
       </w:r>
-      <w:bookmarkEnd w:id="23"/>
+      <w:bookmarkEnd w:id="22"/>
     </w:p>
     <w:p>
       <w:pPr>
@@ -4942,7 +4899,7 @@
       <w:pPr>
         <w:pStyle w:val="Heading2"/>
       </w:pPr>
-      <w:bookmarkStart w:id="24" w:name="_Toc445030809"/>
+      <w:bookmarkStart w:id="23" w:name="_Toc445030809"/>
       <w:r>
         <w:t xml:space="preserve">Collaborative </w:t>
       </w:r>
@@ -4958,7 +4915,7 @@
       <w:r>
         <w:t>ox sharing)</w:t>
       </w:r>
-      <w:bookmarkEnd w:id="24"/>
+      <w:bookmarkEnd w:id="23"/>
     </w:p>
     <w:p>
       <w:pPr>
@@ -4987,94 +4944,9 @@
         </w:rPr>
         <w:t>. Another user who has more clothes for his box would then be able to discover all the available boxes for sharing. He’s able to see all of the available boxes on a map which would help him decide on which one to share with based on the distance. This function provides users with more flexibilities and they would likely to continue their subscriptions with less concern on box size problem.</w:t>
       </w:r>
+      <w:bookmarkStart w:id="24" w:name="_GoBack"/>
+      <w:bookmarkEnd w:id="24"/>
     </w:p>
-    <w:p>
-      <w:pPr>
-        <w:pStyle w:val="Heading2"/>
-      </w:pPr>
-      <w:bookmarkStart w:id="25" w:name="_Toc445030810"/>
-      <w:r>
-        <w:t xml:space="preserve">Facebook </w:t>
-      </w:r>
-      <w:r>
-        <w:t>a</w:t>
-      </w:r>
-      <w:r>
-        <w:t>pp</w:t>
-      </w:r>
-      <w:bookmarkEnd w:id="25"/>
-    </w:p>
-    <w:p>
-      <w:pPr>
-        <w:ind w:left="357"/>
-        <w:rPr>
-          <w:lang w:val="en-US"/>
-        </w:rPr>
-      </w:pPr>
-      <w:proofErr w:type="spellStart"/>
-      <w:r>
-        <w:rPr>
-          <w:lang w:val="en-US"/>
-        </w:rPr>
-        <w:t>LaundryButler</w:t>
-      </w:r>
-      <w:proofErr w:type="spellEnd"/>
-      <w:r>
-        <w:rPr>
-          <w:lang w:val="en-US"/>
-        </w:rPr>
-        <w:t xml:space="preserve"> has a Facebook App which behaves the same as the original website. It allows customers to manage, order and check their laundry tasks without leaving their Facebook page. If the users allow </w:t>
-      </w:r>
-      <w:proofErr w:type="spellStart"/>
-      <w:r>
-        <w:rPr>
-          <w:lang w:val="en-US"/>
-        </w:rPr>
-        <w:t>LaundryButler</w:t>
-      </w:r>
-      <w:proofErr w:type="spellEnd"/>
-      <w:r>
-        <w:rPr>
-          <w:lang w:val="en-US"/>
-        </w:rPr>
-        <w:t xml:space="preserve"> to share their usage of the Facebook app with their Facebook friends, they can access the Facebook App instantly without going to the website. </w:t>
-      </w:r>
-      <w:proofErr w:type="spellStart"/>
-      <w:r>
-        <w:rPr>
-          <w:lang w:val="en-US"/>
-        </w:rPr>
-        <w:t>LaundryButler</w:t>
-      </w:r>
-      <w:proofErr w:type="spellEnd"/>
-      <w:r>
-        <w:rPr>
-          <w:lang w:val="en-US"/>
-        </w:rPr>
-        <w:t xml:space="preserve"> is also able to use the Facebook platform to send out push notifications to users of the Facebook app so as to bring them back to the service from time to time. The Facebook app can thus help with the </w:t>
-      </w:r>
-      <w:proofErr w:type="spellStart"/>
-      <w:r>
-        <w:rPr>
-          <w:lang w:val="en-US"/>
-        </w:rPr>
-        <w:t>LaundryButler</w:t>
-      </w:r>
-      <w:r>
-        <w:rPr>
-          <w:lang w:val="en-US"/>
-        </w:rPr>
-        <w:t>’s</w:t>
-      </w:r>
-      <w:proofErr w:type="spellEnd"/>
-      <w:r>
-        <w:rPr>
-          <w:lang w:val="en-US"/>
-        </w:rPr>
-        <w:t xml:space="preserve"> customer retention immensely.</w:t>
-      </w:r>
-    </w:p>
-    <w:p/>
     <w:p/>
     <w:bookmarkEnd w:id="18"/>
     <w:p>
@@ -5097,12 +4969,12 @@
       <w:pPr>
         <w:pStyle w:val="Heading1"/>
       </w:pPr>
-      <w:bookmarkStart w:id="26" w:name="_Toc445030811"/>
-      <w:bookmarkStart w:id="27" w:name="_Toc370395592"/>
+      <w:bookmarkStart w:id="25" w:name="_Toc445030811"/>
+      <w:bookmarkStart w:id="26" w:name="_Toc370395592"/>
       <w:r>
         <w:t>Sitemap</w:t>
       </w:r>
-      <w:bookmarkEnd w:id="26"/>
+      <w:bookmarkEnd w:id="25"/>
     </w:p>
     <w:tbl>
       <w:tblPr>
@@ -5558,15 +5430,7 @@
               <w:t>, password, gender, date of birth</w:t>
             </w:r>
             <w:r>
-              <w:t xml:space="preserve">, contact number Facebook ID, and </w:t>
-            </w:r>
-            <w:proofErr w:type="spellStart"/>
-            <w:r>
-              <w:t>Airbnb</w:t>
-            </w:r>
-            <w:proofErr w:type="spellEnd"/>
-            <w:r>
-              <w:t xml:space="preserve"> ID</w:t>
+              <w:t>, contact number Facebook ID, and Airbnb ID</w:t>
             </w:r>
             <w:r>
               <w:t xml:space="preserve"> </w:t>
@@ -6322,19 +6186,581 @@
       <w:pPr>
         <w:pStyle w:val="Heading1"/>
       </w:pPr>
-      <w:bookmarkStart w:id="28" w:name="_Toc445030812"/>
+      <w:bookmarkStart w:id="27" w:name="_Toc445030812"/>
       <w:r>
         <w:t>Features</w:t>
+      </w:r>
+      <w:bookmarkEnd w:id="27"/>
+    </w:p>
+    <w:p>
+      <w:pPr>
+        <w:pStyle w:val="Heading2"/>
+      </w:pPr>
+      <w:bookmarkStart w:id="28" w:name="_Toc445030813"/>
+      <w:r>
+        <w:t>User account management</w:t>
       </w:r>
       <w:bookmarkEnd w:id="28"/>
     </w:p>
+    <w:tbl>
+      <w:tblPr>
+        <w:tblStyle w:val="TableGrid"/>
+        <w:tblW w:w="0" w:type="auto"/>
+        <w:tblInd w:w="357" w:type="dxa"/>
+        <w:tblLook w:val="04A0" w:firstRow="1" w:lastRow="0" w:firstColumn="1" w:lastColumn="0" w:noHBand="0" w:noVBand="1"/>
+      </w:tblPr>
+      <w:tblGrid>
+        <w:gridCol w:w="2698"/>
+        <w:gridCol w:w="5955"/>
+      </w:tblGrid>
+      <w:tr>
+        <w:tc>
+          <w:tcPr>
+            <w:tcW w:w="2698" w:type="dxa"/>
+          </w:tcPr>
+          <w:p>
+            <w:pPr>
+              <w:spacing w:before="120" w:after="120" w:line="360" w:lineRule="auto"/>
+              <w:rPr>
+                <w:b/>
+              </w:rPr>
+            </w:pPr>
+            <w:r>
+              <w:rPr>
+                <w:b/>
+              </w:rPr>
+              <w:t>Feature</w:t>
+            </w:r>
+          </w:p>
+        </w:tc>
+        <w:tc>
+          <w:tcPr>
+            <w:tcW w:w="5955" w:type="dxa"/>
+          </w:tcPr>
+          <w:p>
+            <w:pPr>
+              <w:spacing w:before="120" w:after="120" w:line="360" w:lineRule="auto"/>
+              <w:rPr>
+                <w:b/>
+              </w:rPr>
+            </w:pPr>
+            <w:r>
+              <w:rPr>
+                <w:b/>
+              </w:rPr>
+              <w:t>Description</w:t>
+            </w:r>
+          </w:p>
+        </w:tc>
+      </w:tr>
+      <w:tr>
+        <w:tc>
+          <w:tcPr>
+            <w:tcW w:w="2698" w:type="dxa"/>
+          </w:tcPr>
+          <w:p>
+            <w:pPr>
+              <w:spacing w:before="120" w:after="120" w:line="360" w:lineRule="auto"/>
+              <w:rPr>
+                <w:lang w:eastAsia="zh-CN"/>
+              </w:rPr>
+            </w:pPr>
+            <w:r>
+              <w:rPr>
+                <w:rFonts w:hint="eastAsia"/>
+                <w:lang w:eastAsia="zh-CN"/>
+              </w:rPr>
+              <w:t xml:space="preserve">Registration </w:t>
+            </w:r>
+          </w:p>
+        </w:tc>
+        <w:tc>
+          <w:tcPr>
+            <w:tcW w:w="5955" w:type="dxa"/>
+          </w:tcPr>
+          <w:p>
+            <w:pPr>
+              <w:spacing w:before="120" w:after="120" w:line="360" w:lineRule="auto"/>
+              <w:rPr>
+                <w:lang w:eastAsia="zh-CN"/>
+              </w:rPr>
+            </w:pPr>
+            <w:r>
+              <w:rPr>
+                <w:lang w:eastAsia="zh-CN"/>
+              </w:rPr>
+              <w:t>C</w:t>
+            </w:r>
+            <w:r>
+              <w:rPr>
+                <w:rFonts w:hint="eastAsia"/>
+                <w:lang w:eastAsia="zh-CN"/>
+              </w:rPr>
+              <w:t xml:space="preserve">ustomer </w:t>
+            </w:r>
+            <w:r>
+              <w:rPr>
+                <w:lang w:eastAsia="zh-CN"/>
+              </w:rPr>
+              <w:t>registration</w:t>
+            </w:r>
+            <w:r>
+              <w:rPr>
+                <w:rFonts w:hint="eastAsia"/>
+                <w:lang w:eastAsia="zh-CN"/>
+              </w:rPr>
+              <w:t xml:space="preserve"> </w:t>
+            </w:r>
+            <w:r>
+              <w:rPr>
+                <w:rFonts w:hint="eastAsia"/>
+                <w:lang w:eastAsia="zh-CN"/>
+              </w:rPr>
+              <w:t>as a</w:t>
+            </w:r>
+            <w:r>
+              <w:rPr>
+                <w:rFonts w:hint="eastAsia"/>
+                <w:lang w:eastAsia="zh-CN"/>
+              </w:rPr>
+              <w:t xml:space="preserve"> new customer. Information </w:t>
+            </w:r>
+            <w:r>
+              <w:rPr>
+                <w:rFonts w:hint="eastAsia"/>
+                <w:lang w:eastAsia="zh-CN"/>
+              </w:rPr>
+              <w:t>required</w:t>
+            </w:r>
+            <w:r>
+              <w:rPr>
+                <w:rFonts w:hint="eastAsia"/>
+                <w:lang w:eastAsia="zh-CN"/>
+              </w:rPr>
+              <w:t xml:space="preserve">: </w:t>
+            </w:r>
+            <w:proofErr w:type="spellStart"/>
+            <w:r>
+              <w:rPr>
+                <w:rFonts w:hint="eastAsia"/>
+                <w:lang w:eastAsia="zh-CN"/>
+              </w:rPr>
+              <w:t>email_address</w:t>
+            </w:r>
+            <w:proofErr w:type="spellEnd"/>
+            <w:r>
+              <w:rPr>
+                <w:rFonts w:hint="eastAsia"/>
+                <w:lang w:eastAsia="zh-CN"/>
+              </w:rPr>
+              <w:t xml:space="preserve"> (Primary key)</w:t>
+            </w:r>
+            <w:r>
+              <w:rPr>
+                <w:rFonts w:hint="eastAsia"/>
+                <w:lang w:eastAsia="zh-CN"/>
+              </w:rPr>
+              <w:t xml:space="preserve">, password, </w:t>
+            </w:r>
+            <w:r>
+              <w:rPr>
+                <w:lang w:eastAsia="zh-CN"/>
+              </w:rPr>
+              <w:t>username</w:t>
+            </w:r>
+            <w:r>
+              <w:rPr>
+                <w:rFonts w:hint="eastAsia"/>
+                <w:lang w:eastAsia="zh-CN"/>
+              </w:rPr>
+              <w:t xml:space="preserve">, gender, address, </w:t>
+            </w:r>
+            <w:proofErr w:type="spellStart"/>
+            <w:r>
+              <w:rPr>
+                <w:rFonts w:hint="eastAsia"/>
+                <w:lang w:eastAsia="zh-CN"/>
+              </w:rPr>
+              <w:t>contact_number</w:t>
+            </w:r>
+            <w:proofErr w:type="spellEnd"/>
+            <w:r>
+              <w:rPr>
+                <w:rFonts w:hint="eastAsia"/>
+                <w:lang w:eastAsia="zh-CN"/>
+              </w:rPr>
+              <w:t xml:space="preserve">, </w:t>
+            </w:r>
+            <w:proofErr w:type="spellStart"/>
+            <w:r>
+              <w:rPr>
+                <w:lang w:eastAsia="zh-CN"/>
+              </w:rPr>
+              <w:t>is</w:t>
+            </w:r>
+            <w:r>
+              <w:rPr>
+                <w:rFonts w:hint="eastAsia"/>
+                <w:lang w:eastAsia="zh-CN"/>
+              </w:rPr>
+              <w:t>Airbnb</w:t>
+            </w:r>
+            <w:proofErr w:type="spellEnd"/>
+            <w:r>
+              <w:rPr>
+                <w:rFonts w:hint="eastAsia"/>
+                <w:lang w:eastAsia="zh-CN"/>
+              </w:rPr>
+              <w:t xml:space="preserve"> (if possible)</w:t>
+            </w:r>
+          </w:p>
+        </w:tc>
+      </w:tr>
+      <w:tr>
+        <w:tc>
+          <w:tcPr>
+            <w:tcW w:w="2698" w:type="dxa"/>
+          </w:tcPr>
+          <w:p>
+            <w:pPr>
+              <w:spacing w:before="120" w:after="120" w:line="360" w:lineRule="auto"/>
+              <w:rPr>
+                <w:lang w:eastAsia="zh-CN"/>
+              </w:rPr>
+            </w:pPr>
+            <w:r>
+              <w:rPr>
+                <w:lang w:eastAsia="zh-CN"/>
+              </w:rPr>
+              <w:t>Activation</w:t>
+            </w:r>
+            <w:r>
+              <w:rPr>
+                <w:rFonts w:hint="eastAsia"/>
+                <w:lang w:eastAsia="zh-CN"/>
+              </w:rPr>
+              <w:t xml:space="preserve"> of user account</w:t>
+            </w:r>
+          </w:p>
+        </w:tc>
+        <w:tc>
+          <w:tcPr>
+            <w:tcW w:w="5955" w:type="dxa"/>
+          </w:tcPr>
+          <w:p>
+            <w:pPr>
+              <w:spacing w:before="120" w:after="120" w:line="360" w:lineRule="auto"/>
+              <w:rPr>
+                <w:lang w:eastAsia="zh-CN"/>
+              </w:rPr>
+            </w:pPr>
+            <w:r>
+              <w:rPr>
+                <w:rFonts w:hint="eastAsia"/>
+                <w:lang w:eastAsia="zh-CN"/>
+              </w:rPr>
+              <w:t xml:space="preserve">After </w:t>
+            </w:r>
+            <w:r>
+              <w:rPr>
+                <w:lang w:eastAsia="zh-CN"/>
+              </w:rPr>
+              <w:t>registration</w:t>
+            </w:r>
+            <w:r>
+              <w:rPr>
+                <w:rFonts w:hint="eastAsia"/>
+                <w:lang w:eastAsia="zh-CN"/>
+              </w:rPr>
+              <w:t>, an em</w:t>
+            </w:r>
+            <w:r>
+              <w:rPr>
+                <w:rFonts w:hint="eastAsia"/>
+                <w:lang w:eastAsia="zh-CN"/>
+              </w:rPr>
+              <w:t>ail will be sent to registered E</w:t>
+            </w:r>
+            <w:r>
+              <w:rPr>
+                <w:rFonts w:hint="eastAsia"/>
+                <w:lang w:eastAsia="zh-CN"/>
+              </w:rPr>
+              <w:t>mail address, upon clic</w:t>
+            </w:r>
+            <w:r>
+              <w:rPr>
+                <w:rFonts w:hint="eastAsia"/>
+                <w:lang w:eastAsia="zh-CN"/>
+              </w:rPr>
+              <w:t>king the link specified in the E</w:t>
+            </w:r>
+            <w:r>
+              <w:rPr>
+                <w:rFonts w:hint="eastAsia"/>
+                <w:lang w:eastAsia="zh-CN"/>
+              </w:rPr>
+              <w:t xml:space="preserve">mail, user account will be </w:t>
+            </w:r>
+            <w:r>
+              <w:rPr>
+                <w:lang w:eastAsia="zh-CN"/>
+              </w:rPr>
+              <w:t>activated</w:t>
+            </w:r>
+            <w:r>
+              <w:rPr>
+                <w:rFonts w:hint="eastAsia"/>
+                <w:lang w:eastAsia="zh-CN"/>
+              </w:rPr>
+              <w:t xml:space="preserve"> and </w:t>
+            </w:r>
+            <w:r>
+              <w:rPr>
+                <w:lang w:eastAsia="zh-CN"/>
+              </w:rPr>
+              <w:t>verified</w:t>
+            </w:r>
+            <w:r>
+              <w:rPr>
+                <w:rFonts w:hint="eastAsia"/>
+                <w:lang w:eastAsia="zh-CN"/>
+              </w:rPr>
+              <w:t>.</w:t>
+            </w:r>
+          </w:p>
+        </w:tc>
+      </w:tr>
+      <w:tr>
+        <w:tc>
+          <w:tcPr>
+            <w:tcW w:w="2698" w:type="dxa"/>
+          </w:tcPr>
+          <w:p>
+            <w:pPr>
+              <w:spacing w:before="120" w:after="120" w:line="360" w:lineRule="auto"/>
+              <w:rPr>
+                <w:lang w:eastAsia="zh-CN"/>
+              </w:rPr>
+            </w:pPr>
+            <w:r>
+              <w:rPr>
+                <w:rFonts w:hint="eastAsia"/>
+                <w:lang w:eastAsia="zh-CN"/>
+              </w:rPr>
+              <w:t>Login/Logout</w:t>
+            </w:r>
+          </w:p>
+        </w:tc>
+        <w:tc>
+          <w:tcPr>
+            <w:tcW w:w="5955" w:type="dxa"/>
+          </w:tcPr>
+          <w:p>
+            <w:pPr>
+              <w:spacing w:before="120" w:after="120" w:line="360" w:lineRule="auto"/>
+              <w:rPr>
+                <w:lang w:val="en-US" w:eastAsia="zh-CN"/>
+              </w:rPr>
+            </w:pPr>
+            <w:r>
+              <w:rPr>
+                <w:lang w:eastAsia="zh-CN"/>
+              </w:rPr>
+              <w:t>L</w:t>
+            </w:r>
+            <w:r>
+              <w:rPr>
+                <w:rFonts w:hint="eastAsia"/>
+                <w:lang w:eastAsia="zh-CN"/>
+              </w:rPr>
+              <w:t xml:space="preserve">ogging into </w:t>
+            </w:r>
+            <w:proofErr w:type="spellStart"/>
+            <w:r>
+              <w:rPr>
+                <w:rFonts w:hint="eastAsia"/>
+                <w:lang w:eastAsia="zh-CN"/>
+              </w:rPr>
+              <w:t>LaundryButler</w:t>
+            </w:r>
+            <w:proofErr w:type="spellEnd"/>
+            <w:r>
+              <w:rPr>
+                <w:rFonts w:hint="eastAsia"/>
+                <w:lang w:eastAsia="zh-CN"/>
+              </w:rPr>
+              <w:t xml:space="preserve"> system by using</w:t>
+            </w:r>
+            <w:r>
+              <w:rPr>
+                <w:rFonts w:hint="eastAsia"/>
+                <w:lang w:eastAsia="zh-CN"/>
+              </w:rPr>
+              <w:t xml:space="preserve"> verified E</w:t>
+            </w:r>
+            <w:r>
+              <w:rPr>
+                <w:rFonts w:hint="eastAsia"/>
+                <w:lang w:eastAsia="zh-CN"/>
+              </w:rPr>
+              <w:t xml:space="preserve">mail </w:t>
+            </w:r>
+            <w:r>
+              <w:rPr>
+                <w:rFonts w:hint="eastAsia"/>
+                <w:lang w:eastAsia="zh-CN"/>
+              </w:rPr>
+              <w:t xml:space="preserve">address </w:t>
+            </w:r>
+            <w:r>
+              <w:rPr>
+                <w:rFonts w:hint="eastAsia"/>
+                <w:lang w:eastAsia="zh-CN"/>
+              </w:rPr>
+              <w:t xml:space="preserve">and </w:t>
+            </w:r>
+            <w:r>
+              <w:rPr>
+                <w:lang w:eastAsia="zh-CN"/>
+              </w:rPr>
+              <w:t>password</w:t>
+            </w:r>
+            <w:r>
+              <w:rPr>
+                <w:rFonts w:hint="eastAsia"/>
+                <w:lang w:eastAsia="zh-CN"/>
+              </w:rPr>
+              <w:t xml:space="preserve">. </w:t>
+            </w:r>
+          </w:p>
+        </w:tc>
+      </w:tr>
+      <w:tr>
+        <w:tc>
+          <w:tcPr>
+            <w:tcW w:w="2698" w:type="dxa"/>
+          </w:tcPr>
+          <w:p>
+            <w:pPr>
+              <w:spacing w:before="120" w:after="120" w:line="360" w:lineRule="auto"/>
+              <w:rPr>
+                <w:lang w:eastAsia="zh-CN"/>
+              </w:rPr>
+            </w:pPr>
+            <w:r>
+              <w:rPr>
+                <w:rFonts w:hint="eastAsia"/>
+                <w:lang w:eastAsia="zh-CN"/>
+              </w:rPr>
+              <w:t>View/Edit account information</w:t>
+            </w:r>
+          </w:p>
+        </w:tc>
+        <w:tc>
+          <w:tcPr>
+            <w:tcW w:w="5955" w:type="dxa"/>
+          </w:tcPr>
+          <w:p>
+            <w:pPr>
+              <w:spacing w:before="120" w:after="120" w:line="360" w:lineRule="auto"/>
+              <w:rPr>
+                <w:lang w:eastAsia="zh-CN"/>
+              </w:rPr>
+            </w:pPr>
+            <w:r>
+              <w:rPr>
+                <w:rFonts w:hint="eastAsia"/>
+                <w:lang w:eastAsia="zh-CN"/>
+              </w:rPr>
+              <w:t xml:space="preserve">User could edit their own account profile and update </w:t>
+            </w:r>
+            <w:r>
+              <w:rPr>
+                <w:lang w:eastAsia="zh-CN"/>
+              </w:rPr>
+              <w:t>their</w:t>
+            </w:r>
+            <w:r>
+              <w:rPr>
+                <w:rFonts w:hint="eastAsia"/>
+                <w:lang w:eastAsia="zh-CN"/>
+              </w:rPr>
+              <w:t xml:space="preserve"> </w:t>
+            </w:r>
+            <w:r>
+              <w:rPr>
+                <w:lang w:eastAsia="zh-CN"/>
+              </w:rPr>
+              <w:t>information</w:t>
+            </w:r>
+            <w:r>
+              <w:rPr>
+                <w:rFonts w:hint="eastAsia"/>
+                <w:lang w:eastAsia="zh-CN"/>
+              </w:rPr>
+              <w:t xml:space="preserve"> </w:t>
+            </w:r>
+          </w:p>
+        </w:tc>
+      </w:tr>
+      <w:tr>
+        <w:tc>
+          <w:tcPr>
+            <w:tcW w:w="2698" w:type="dxa"/>
+          </w:tcPr>
+          <w:p>
+            <w:pPr>
+              <w:spacing w:before="120" w:after="120" w:line="360" w:lineRule="auto"/>
+              <w:rPr>
+                <w:lang w:eastAsia="zh-CN"/>
+              </w:rPr>
+            </w:pPr>
+            <w:r>
+              <w:rPr>
+                <w:lang w:eastAsia="zh-CN"/>
+              </w:rPr>
+              <w:t>View order history</w:t>
+            </w:r>
+          </w:p>
+        </w:tc>
+        <w:tc>
+          <w:tcPr>
+            <w:tcW w:w="5955" w:type="dxa"/>
+          </w:tcPr>
+          <w:p>
+            <w:pPr>
+              <w:spacing w:before="120" w:after="120" w:line="360" w:lineRule="auto"/>
+              <w:rPr>
+                <w:lang w:eastAsia="zh-CN"/>
+              </w:rPr>
+            </w:pPr>
+            <w:r>
+              <w:rPr>
+                <w:rFonts w:hint="eastAsia"/>
+                <w:lang w:eastAsia="zh-CN"/>
+              </w:rPr>
+              <w:t>View past order record detail</w:t>
+            </w:r>
+            <w:r>
+              <w:rPr>
+                <w:rFonts w:hint="eastAsia"/>
+                <w:lang w:eastAsia="zh-CN"/>
+              </w:rPr>
+              <w:t xml:space="preserve"> (i.e. purchase date, purchase total  price, number of products and payment method)</w:t>
+            </w:r>
+          </w:p>
+        </w:tc>
+      </w:tr>
+    </w:tbl>
+    <w:p/>
     <w:p>
       <w:pPr>
         <w:pStyle w:val="Heading2"/>
       </w:pPr>
-      <w:bookmarkStart w:id="29" w:name="_Toc445030813"/>
-      <w:r>
-        <w:t>User account management</w:t>
+      <w:bookmarkStart w:id="29" w:name="_Toc445030814"/>
+      <w:r>
+        <w:t>Product management</w:t>
       </w:r>
       <w:bookmarkEnd w:id="29"/>
     </w:p>
@@ -6406,7 +6832,7 @@
                 <w:rFonts w:hint="eastAsia"/>
                 <w:lang w:eastAsia="zh-CN"/>
               </w:rPr>
-              <w:t xml:space="preserve">Registration </w:t>
+              <w:t xml:space="preserve">CRUD product information detail </w:t>
             </w:r>
           </w:p>
         </w:tc>
@@ -6425,55 +6851,54 @@
               <w:rPr>
                 <w:lang w:eastAsia="zh-CN"/>
               </w:rPr>
-              <w:t>C</w:t>
-            </w:r>
-            <w:r>
-              <w:rPr>
-                <w:rFonts w:hint="eastAsia"/>
-                <w:lang w:eastAsia="zh-CN"/>
-              </w:rPr>
-              <w:t xml:space="preserve">ustomer </w:t>
-            </w:r>
-            <w:r>
-              <w:rPr>
-                <w:lang w:eastAsia="zh-CN"/>
-              </w:rPr>
-              <w:t>registration</w:t>
-            </w:r>
-            <w:r>
-              <w:rPr>
-                <w:rFonts w:hint="eastAsia"/>
-                <w:lang w:eastAsia="zh-CN"/>
-              </w:rPr>
-              <w:t xml:space="preserve"> </w:t>
-            </w:r>
-            <w:r>
-              <w:rPr>
-                <w:rFonts w:hint="eastAsia"/>
-                <w:lang w:eastAsia="zh-CN"/>
-              </w:rPr>
-              <w:t>as a</w:t>
-            </w:r>
-            <w:r>
-              <w:rPr>
-                <w:rFonts w:hint="eastAsia"/>
-                <w:lang w:eastAsia="zh-CN"/>
-              </w:rPr>
-              <w:t xml:space="preserve"> new customer. Information </w:t>
-            </w:r>
-            <w:r>
-              <w:rPr>
-                <w:rFonts w:hint="eastAsia"/>
-                <w:lang w:eastAsia="zh-CN"/>
-              </w:rPr>
-              <w:t>required</w:t>
-            </w:r>
-            <w:r>
-              <w:rPr>
-                <w:rFonts w:hint="eastAsia"/>
-                <w:lang w:eastAsia="zh-CN"/>
-              </w:rPr>
-              <w:t xml:space="preserve">: </w:t>
+              <w:t>A</w:t>
+            </w:r>
+            <w:r>
+              <w:rPr>
+                <w:rFonts w:hint="eastAsia"/>
+                <w:lang w:eastAsia="zh-CN"/>
+              </w:rPr>
+              <w:t>ll ad-hoc</w:t>
+            </w:r>
+            <w:r>
+              <w:rPr>
+                <w:rFonts w:hint="eastAsia"/>
+                <w:lang w:eastAsia="zh-CN"/>
+              </w:rPr>
+              <w:t>, additional services</w:t>
+            </w:r>
+            <w:r>
+              <w:rPr>
+                <w:rFonts w:hint="eastAsia"/>
+                <w:lang w:eastAsia="zh-CN"/>
+              </w:rPr>
+              <w:t xml:space="preserve"> and plans are </w:t>
+            </w:r>
+            <w:r>
+              <w:rPr>
+                <w:lang w:eastAsia="zh-CN"/>
+              </w:rPr>
+              <w:t>categorized</w:t>
+            </w:r>
+            <w:r>
+              <w:rPr>
+                <w:rFonts w:hint="eastAsia"/>
+                <w:lang w:eastAsia="zh-CN"/>
+              </w:rPr>
+              <w:t xml:space="preserve"> as products. CRUD </w:t>
+            </w:r>
+            <w:r>
+              <w:rPr>
+                <w:lang w:eastAsia="zh-CN"/>
+              </w:rPr>
+              <w:t>product</w:t>
+            </w:r>
+            <w:r>
+              <w:rPr>
+                <w:rFonts w:hint="eastAsia"/>
+                <w:lang w:eastAsia="zh-CN"/>
+              </w:rPr>
+              <w:t xml:space="preserve"> detail, such as </w:t>
             </w:r>
             <w:proofErr w:type="spellStart"/>
             <w:r>
@@ -6481,7 +6906,7 @@
                 <w:rFonts w:hint="eastAsia"/>
                 <w:lang w:eastAsia="zh-CN"/>
               </w:rPr>
-              <w:t>email_address</w:t>
+              <w:t>product_id</w:t>
             </w:r>
             <w:proofErr w:type="spellEnd"/>
             <w:r>
@@ -6489,401 +6914,20 @@
                 <w:rFonts w:hint="eastAsia"/>
                 <w:lang w:eastAsia="zh-CN"/>
               </w:rPr>
-              <w:t xml:space="preserve"> (Primary key)</w:t>
-            </w:r>
-            <w:r>
-              <w:rPr>
-                <w:rFonts w:hint="eastAsia"/>
-                <w:lang w:eastAsia="zh-CN"/>
-              </w:rPr>
-              <w:t xml:space="preserve">, password, </w:t>
-            </w:r>
-            <w:r>
-              <w:rPr>
-                <w:lang w:eastAsia="zh-CN"/>
-              </w:rPr>
-              <w:t>username</w:t>
-            </w:r>
-            <w:r>
-              <w:rPr>
-                <w:rFonts w:hint="eastAsia"/>
-                <w:lang w:eastAsia="zh-CN"/>
-              </w:rPr>
-              <w:t xml:space="preserve">, gender, address, </w:t>
-            </w:r>
-            <w:proofErr w:type="spellStart"/>
-            <w:r>
-              <w:rPr>
-                <w:rFonts w:hint="eastAsia"/>
-                <w:lang w:eastAsia="zh-CN"/>
-              </w:rPr>
-              <w:t>contact_number</w:t>
-            </w:r>
-            <w:proofErr w:type="spellEnd"/>
-            <w:r>
-              <w:rPr>
-                <w:rFonts w:hint="eastAsia"/>
-                <w:lang w:eastAsia="zh-CN"/>
-              </w:rPr>
               <w:t xml:space="preserve">, </w:t>
             </w:r>
-            <w:proofErr w:type="spellStart"/>
-            <w:r>
-              <w:rPr>
-                <w:lang w:eastAsia="zh-CN"/>
-              </w:rPr>
-              <w:t>is</w:t>
-            </w:r>
-            <w:r>
-              <w:rPr>
-                <w:rFonts w:hint="eastAsia"/>
-                <w:lang w:eastAsia="zh-CN"/>
-              </w:rPr>
-              <w:t>Airbnb</w:t>
-            </w:r>
-            <w:proofErr w:type="spellEnd"/>
-            <w:r>
-              <w:rPr>
-                <w:rFonts w:hint="eastAsia"/>
-                <w:lang w:eastAsia="zh-CN"/>
-              </w:rPr>
-              <w:t xml:space="preserve"> (if possible)</w:t>
-            </w:r>
-          </w:p>
-        </w:tc>
-      </w:tr>
-      <w:tr>
-        <w:tc>
-          <w:tcPr>
-            <w:tcW w:w="2698" w:type="dxa"/>
-          </w:tcPr>
-          <w:p>
-            <w:pPr>
-              <w:spacing w:before="120" w:after="120" w:line="360" w:lineRule="auto"/>
-              <w:rPr>
-                <w:lang w:eastAsia="zh-CN"/>
-              </w:rPr>
-            </w:pPr>
-            <w:r>
-              <w:rPr>
-                <w:lang w:eastAsia="zh-CN"/>
-              </w:rPr>
-              <w:t>Activation</w:t>
-            </w:r>
-            <w:r>
-              <w:rPr>
-                <w:rFonts w:hint="eastAsia"/>
-                <w:lang w:eastAsia="zh-CN"/>
-              </w:rPr>
-              <w:t xml:space="preserve"> of user account</w:t>
-            </w:r>
-          </w:p>
-        </w:tc>
-        <w:tc>
-          <w:tcPr>
-            <w:tcW w:w="5955" w:type="dxa"/>
-          </w:tcPr>
-          <w:p>
-            <w:pPr>
-              <w:spacing w:before="120" w:after="120" w:line="360" w:lineRule="auto"/>
-              <w:rPr>
-                <w:lang w:eastAsia="zh-CN"/>
-              </w:rPr>
-            </w:pPr>
-            <w:r>
-              <w:rPr>
-                <w:rFonts w:hint="eastAsia"/>
-                <w:lang w:eastAsia="zh-CN"/>
-              </w:rPr>
-              <w:t xml:space="preserve">After </w:t>
-            </w:r>
-            <w:r>
-              <w:rPr>
-                <w:lang w:eastAsia="zh-CN"/>
-              </w:rPr>
-              <w:t>registration</w:t>
-            </w:r>
-            <w:r>
-              <w:rPr>
-                <w:rFonts w:hint="eastAsia"/>
-                <w:lang w:eastAsia="zh-CN"/>
-              </w:rPr>
-              <w:t>, an em</w:t>
-            </w:r>
-            <w:r>
-              <w:rPr>
-                <w:rFonts w:hint="eastAsia"/>
-                <w:lang w:eastAsia="zh-CN"/>
-              </w:rPr>
-              <w:t>ail will be sent to registered E</w:t>
-            </w:r>
-            <w:r>
-              <w:rPr>
-                <w:rFonts w:hint="eastAsia"/>
-                <w:lang w:eastAsia="zh-CN"/>
-              </w:rPr>
-              <w:t>mail address, upon clic</w:t>
-            </w:r>
-            <w:r>
-              <w:rPr>
-                <w:rFonts w:hint="eastAsia"/>
-                <w:lang w:eastAsia="zh-CN"/>
-              </w:rPr>
-              <w:t>king the link specified in the E</w:t>
-            </w:r>
-            <w:r>
-              <w:rPr>
-                <w:rFonts w:hint="eastAsia"/>
-                <w:lang w:eastAsia="zh-CN"/>
-              </w:rPr>
-              <w:t xml:space="preserve">mail, user account will be </w:t>
-            </w:r>
-            <w:r>
-              <w:rPr>
-                <w:lang w:eastAsia="zh-CN"/>
-              </w:rPr>
-              <w:t>activated</w:t>
-            </w:r>
-            <w:r>
-              <w:rPr>
-                <w:rFonts w:hint="eastAsia"/>
-                <w:lang w:eastAsia="zh-CN"/>
-              </w:rPr>
-              <w:t xml:space="preserve"> and </w:t>
-            </w:r>
-            <w:r>
-              <w:rPr>
-                <w:lang w:eastAsia="zh-CN"/>
-              </w:rPr>
-              <w:t>verified</w:t>
-            </w:r>
-            <w:r>
-              <w:rPr>
-                <w:rFonts w:hint="eastAsia"/>
-                <w:lang w:eastAsia="zh-CN"/>
-              </w:rPr>
-              <w:t>.</w:t>
-            </w:r>
-          </w:p>
-        </w:tc>
-      </w:tr>
-      <w:tr>
-        <w:tc>
-          <w:tcPr>
-            <w:tcW w:w="2698" w:type="dxa"/>
-          </w:tcPr>
-          <w:p>
-            <w:pPr>
-              <w:spacing w:before="120" w:after="120" w:line="360" w:lineRule="auto"/>
-              <w:rPr>
-                <w:lang w:eastAsia="zh-CN"/>
-              </w:rPr>
-            </w:pPr>
-            <w:r>
-              <w:rPr>
-                <w:rFonts w:hint="eastAsia"/>
-                <w:lang w:eastAsia="zh-CN"/>
-              </w:rPr>
-              <w:t>Login/Logout</w:t>
-            </w:r>
-          </w:p>
-        </w:tc>
-        <w:tc>
-          <w:tcPr>
-            <w:tcW w:w="5955" w:type="dxa"/>
-          </w:tcPr>
-          <w:p>
-            <w:pPr>
-              <w:spacing w:before="120" w:after="120" w:line="360" w:lineRule="auto"/>
-              <w:rPr>
-                <w:lang w:val="en-US" w:eastAsia="zh-CN"/>
-              </w:rPr>
-            </w:pPr>
-            <w:r>
-              <w:rPr>
-                <w:lang w:eastAsia="zh-CN"/>
-              </w:rPr>
-              <w:t>L</w:t>
-            </w:r>
-            <w:r>
-              <w:rPr>
-                <w:rFonts w:hint="eastAsia"/>
-                <w:lang w:eastAsia="zh-CN"/>
-              </w:rPr>
-              <w:t xml:space="preserve">ogging into </w:t>
-            </w:r>
-            <w:proofErr w:type="spellStart"/>
-            <w:r>
-              <w:rPr>
-                <w:rFonts w:hint="eastAsia"/>
-                <w:lang w:eastAsia="zh-CN"/>
-              </w:rPr>
-              <w:t>LaundryButler</w:t>
-            </w:r>
-            <w:proofErr w:type="spellEnd"/>
-            <w:r>
-              <w:rPr>
-                <w:rFonts w:hint="eastAsia"/>
-                <w:lang w:eastAsia="zh-CN"/>
-              </w:rPr>
-              <w:t xml:space="preserve"> system by using</w:t>
-            </w:r>
-            <w:r>
-              <w:rPr>
-                <w:rFonts w:hint="eastAsia"/>
-                <w:lang w:eastAsia="zh-CN"/>
-              </w:rPr>
-              <w:t xml:space="preserve"> verified E</w:t>
-            </w:r>
-            <w:r>
-              <w:rPr>
-                <w:rFonts w:hint="eastAsia"/>
-                <w:lang w:eastAsia="zh-CN"/>
-              </w:rPr>
-              <w:t xml:space="preserve">mail </w:t>
-            </w:r>
-            <w:r>
-              <w:rPr>
-                <w:rFonts w:hint="eastAsia"/>
-                <w:lang w:eastAsia="zh-CN"/>
-              </w:rPr>
-              <w:t xml:space="preserve">address </w:t>
-            </w:r>
-            <w:r>
-              <w:rPr>
-                <w:rFonts w:hint="eastAsia"/>
-                <w:lang w:eastAsia="zh-CN"/>
-              </w:rPr>
-              <w:t xml:space="preserve">and </w:t>
-            </w:r>
-            <w:r>
-              <w:rPr>
-                <w:lang w:eastAsia="zh-CN"/>
-              </w:rPr>
-              <w:t>password</w:t>
-            </w:r>
-            <w:r>
-              <w:rPr>
-                <w:rFonts w:hint="eastAsia"/>
-                <w:lang w:eastAsia="zh-CN"/>
-              </w:rPr>
-              <w:t xml:space="preserve">. </w:t>
-            </w:r>
-          </w:p>
-        </w:tc>
-      </w:tr>
-      <w:tr>
-        <w:tc>
-          <w:tcPr>
-            <w:tcW w:w="2698" w:type="dxa"/>
-          </w:tcPr>
-          <w:p>
-            <w:pPr>
-              <w:spacing w:before="120" w:after="120" w:line="360" w:lineRule="auto"/>
-              <w:rPr>
-                <w:lang w:eastAsia="zh-CN"/>
-              </w:rPr>
-            </w:pPr>
-            <w:r>
-              <w:rPr>
-                <w:rFonts w:hint="eastAsia"/>
-                <w:lang w:eastAsia="zh-CN"/>
-              </w:rPr>
-              <w:t>View/Edit account information</w:t>
-            </w:r>
-          </w:p>
-        </w:tc>
-        <w:tc>
-          <w:tcPr>
-            <w:tcW w:w="5955" w:type="dxa"/>
-          </w:tcPr>
-          <w:p>
-            <w:pPr>
-              <w:spacing w:before="120" w:after="120" w:line="360" w:lineRule="auto"/>
-              <w:rPr>
-                <w:lang w:eastAsia="zh-CN"/>
-              </w:rPr>
-            </w:pPr>
-            <w:r>
-              <w:rPr>
-                <w:rFonts w:hint="eastAsia"/>
-                <w:lang w:eastAsia="zh-CN"/>
-              </w:rPr>
-              <w:t xml:space="preserve">User could edit their own account profile and update </w:t>
-            </w:r>
-            <w:r>
-              <w:rPr>
-                <w:lang w:eastAsia="zh-CN"/>
-              </w:rPr>
-              <w:t>their</w:t>
-            </w:r>
-            <w:r>
-              <w:rPr>
-                <w:rFonts w:hint="eastAsia"/>
-                <w:lang w:eastAsia="zh-CN"/>
-              </w:rPr>
-              <w:t xml:space="preserve"> </w:t>
-            </w:r>
-            <w:r>
-              <w:rPr>
-                <w:lang w:eastAsia="zh-CN"/>
-              </w:rPr>
-              <w:t>information</w:t>
-            </w:r>
-            <w:r>
-              <w:rPr>
-                <w:rFonts w:hint="eastAsia"/>
-                <w:lang w:eastAsia="zh-CN"/>
-              </w:rPr>
-              <w:t xml:space="preserve"> </w:t>
-            </w:r>
-          </w:p>
-        </w:tc>
-      </w:tr>
-      <w:tr>
-        <w:tc>
-          <w:tcPr>
-            <w:tcW w:w="2698" w:type="dxa"/>
-          </w:tcPr>
-          <w:p>
-            <w:pPr>
-              <w:spacing w:before="120" w:after="120" w:line="360" w:lineRule="auto"/>
-              <w:rPr>
-                <w:lang w:eastAsia="zh-CN"/>
-              </w:rPr>
-            </w:pPr>
-            <w:r>
-              <w:rPr>
-                <w:lang w:eastAsia="zh-CN"/>
-              </w:rPr>
-              <w:t>View order history</w:t>
-            </w:r>
-          </w:p>
-        </w:tc>
-        <w:tc>
-          <w:tcPr>
-            <w:tcW w:w="5955" w:type="dxa"/>
-          </w:tcPr>
-          <w:p>
-            <w:pPr>
-              <w:spacing w:before="120" w:after="120" w:line="360" w:lineRule="auto"/>
-              <w:rPr>
-                <w:lang w:eastAsia="zh-CN"/>
-              </w:rPr>
-            </w:pPr>
-            <w:r>
-              <w:rPr>
-                <w:rFonts w:hint="eastAsia"/>
-                <w:lang w:eastAsia="zh-CN"/>
-              </w:rPr>
-              <w:t>View past order record detail</w:t>
-            </w:r>
-            <w:r>
-              <w:rPr>
-                <w:rFonts w:hint="eastAsia"/>
-                <w:lang w:eastAsia="zh-CN"/>
-              </w:rPr>
-              <w:t xml:space="preserve"> (i.e. purchase date, purchase total  price, number of products and payment method)</w:t>
+            <w:r>
+              <w:rPr>
+                <w:lang w:eastAsia="zh-CN"/>
+              </w:rPr>
+              <w:t>description</w:t>
+            </w:r>
+            <w:r>
+              <w:rPr>
+                <w:rFonts w:hint="eastAsia"/>
+                <w:lang w:eastAsia="zh-CN"/>
+              </w:rPr>
+              <w:t>, price and last update time</w:t>
             </w:r>
           </w:p>
         </w:tc>
@@ -6894,9 +6938,9 @@
       <w:pPr>
         <w:pStyle w:val="Heading2"/>
       </w:pPr>
-      <w:bookmarkStart w:id="30" w:name="_Toc445030814"/>
-      <w:r>
-        <w:t>Product management</w:t>
+      <w:bookmarkStart w:id="30" w:name="_Toc445030815"/>
+      <w:r>
+        <w:t>Customer support</w:t>
       </w:r>
       <w:bookmarkEnd w:id="30"/>
     </w:p>
@@ -6965,10 +7009,29 @@
             </w:pPr>
             <w:r>
               <w:rPr>
-                <w:rFonts w:hint="eastAsia"/>
-                <w:lang w:eastAsia="zh-CN"/>
-              </w:rPr>
-              <w:t xml:space="preserve">CRUD product information detail </w:t>
+                <w:lang w:eastAsia="zh-CN"/>
+              </w:rPr>
+              <w:t>Enquiry</w:t>
+            </w:r>
+            <w:r>
+              <w:rPr>
+                <w:rFonts w:hint="eastAsia"/>
+                <w:lang w:eastAsia="zh-CN"/>
+              </w:rPr>
+              <w:t xml:space="preserve"> </w:t>
+            </w:r>
+            <w:r>
+              <w:rPr>
+                <w:lang w:eastAsia="zh-CN"/>
+              </w:rPr>
+              <w:t>submission</w:t>
+            </w:r>
+            <w:r>
+              <w:rPr>
+                <w:rFonts w:hint="eastAsia"/>
+                <w:lang w:eastAsia="zh-CN"/>
+              </w:rPr>
+              <w:t xml:space="preserve"> </w:t>
             </w:r>
           </w:p>
         </w:tc>
@@ -6987,54 +7050,142 @@
               <w:rPr>
                 <w:lang w:eastAsia="zh-CN"/>
               </w:rPr>
-              <w:t>A</w:t>
-            </w:r>
-            <w:r>
-              <w:rPr>
-                <w:rFonts w:hint="eastAsia"/>
-                <w:lang w:eastAsia="zh-CN"/>
-              </w:rPr>
-              <w:t>ll ad-hoc</w:t>
-            </w:r>
-            <w:r>
-              <w:rPr>
-                <w:rFonts w:hint="eastAsia"/>
-                <w:lang w:eastAsia="zh-CN"/>
-              </w:rPr>
-              <w:t>, additional services</w:t>
-            </w:r>
-            <w:r>
-              <w:rPr>
-                <w:rFonts w:hint="eastAsia"/>
-                <w:lang w:eastAsia="zh-CN"/>
-              </w:rPr>
-              <w:t xml:space="preserve"> and plans are </w:t>
-            </w:r>
-            <w:r>
-              <w:rPr>
-                <w:lang w:eastAsia="zh-CN"/>
-              </w:rPr>
-              <w:t>categorized</w:t>
-            </w:r>
-            <w:r>
-              <w:rPr>
-                <w:rFonts w:hint="eastAsia"/>
-                <w:lang w:eastAsia="zh-CN"/>
-              </w:rPr>
-              <w:t xml:space="preserve"> as products. CRUD </w:t>
-            </w:r>
-            <w:r>
-              <w:rPr>
-                <w:lang w:eastAsia="zh-CN"/>
-              </w:rPr>
-              <w:t>product</w:t>
-            </w:r>
-            <w:r>
-              <w:rPr>
-                <w:rFonts w:hint="eastAsia"/>
-                <w:lang w:eastAsia="zh-CN"/>
-              </w:rPr>
-              <w:t xml:space="preserve"> detail, such as </w:t>
+              <w:t>U</w:t>
+            </w:r>
+            <w:r>
+              <w:rPr>
+                <w:rFonts w:hint="eastAsia"/>
+                <w:lang w:eastAsia="zh-CN"/>
+              </w:rPr>
+              <w:t xml:space="preserve">ser </w:t>
+            </w:r>
+            <w:r>
+              <w:rPr>
+                <w:rFonts w:hint="eastAsia"/>
+                <w:lang w:eastAsia="zh-CN"/>
+              </w:rPr>
+              <w:t>can</w:t>
+            </w:r>
+            <w:r>
+              <w:rPr>
+                <w:rFonts w:hint="eastAsia"/>
+                <w:lang w:eastAsia="zh-CN"/>
+              </w:rPr>
+              <w:t xml:space="preserve"> submit </w:t>
+            </w:r>
+            <w:r>
+              <w:rPr>
+                <w:lang w:eastAsia="zh-CN"/>
+              </w:rPr>
+              <w:t>their</w:t>
+            </w:r>
+            <w:r>
+              <w:rPr>
+                <w:rFonts w:hint="eastAsia"/>
+                <w:lang w:eastAsia="zh-CN"/>
+              </w:rPr>
+              <w:t xml:space="preserve"> </w:t>
+            </w:r>
+            <w:r>
+              <w:rPr>
+                <w:lang w:eastAsia="zh-CN"/>
+              </w:rPr>
+              <w:t>enquire</w:t>
+            </w:r>
+            <w:r>
+              <w:rPr>
+                <w:rFonts w:hint="eastAsia"/>
+                <w:lang w:eastAsia="zh-CN"/>
+              </w:rPr>
+              <w:t xml:space="preserve">s as a form of </w:t>
+            </w:r>
+            <w:r>
+              <w:rPr>
+                <w:lang w:eastAsia="zh-CN"/>
+              </w:rPr>
+              <w:t>email</w:t>
+            </w:r>
+            <w:r>
+              <w:rPr>
+                <w:rFonts w:hint="eastAsia"/>
+                <w:lang w:eastAsia="zh-CN"/>
+              </w:rPr>
+              <w:t xml:space="preserve"> to system admin</w:t>
+            </w:r>
+            <w:r>
+              <w:rPr>
+                <w:rFonts w:hint="eastAsia"/>
+                <w:lang w:eastAsia="zh-CN"/>
+              </w:rPr>
+              <w:t>, each enquires can be either anonymous or sign off with user</w:t>
+            </w:r>
+            <w:r>
+              <w:rPr>
+                <w:lang w:eastAsia="zh-CN"/>
+              </w:rPr>
+              <w:t>’</w:t>
+            </w:r>
+            <w:r>
+              <w:rPr>
+                <w:rFonts w:hint="eastAsia"/>
+                <w:lang w:eastAsia="zh-CN"/>
+              </w:rPr>
+              <w:t>s ID</w:t>
+            </w:r>
+          </w:p>
+        </w:tc>
+      </w:tr>
+      <w:tr>
+        <w:tc>
+          <w:tcPr>
+            <w:tcW w:w="2698" w:type="dxa"/>
+          </w:tcPr>
+          <w:p>
+            <w:pPr>
+              <w:spacing w:before="120" w:after="120" w:line="360" w:lineRule="auto"/>
+              <w:rPr>
+                <w:lang w:eastAsia="zh-CN"/>
+              </w:rPr>
+            </w:pPr>
+            <w:r>
+              <w:rPr>
+                <w:rFonts w:hint="eastAsia"/>
+                <w:lang w:eastAsia="zh-CN"/>
+              </w:rPr>
+              <w:t xml:space="preserve">Enquiry processing </w:t>
+            </w:r>
+          </w:p>
+        </w:tc>
+        <w:tc>
+          <w:tcPr>
+            <w:tcW w:w="5955" w:type="dxa"/>
+          </w:tcPr>
+          <w:p>
+            <w:pPr>
+              <w:spacing w:before="120" w:after="120" w:line="360" w:lineRule="auto"/>
+              <w:rPr>
+                <w:lang w:eastAsia="zh-CN"/>
+              </w:rPr>
+            </w:pPr>
+            <w:r>
+              <w:rPr>
+                <w:rFonts w:hint="eastAsia"/>
+                <w:lang w:eastAsia="zh-CN"/>
+              </w:rPr>
+              <w:t>Admin will reply / answer user</w:t>
+            </w:r>
+            <w:r>
+              <w:rPr>
+                <w:lang w:eastAsia="zh-CN"/>
+              </w:rPr>
+              <w:t>’</w:t>
+            </w:r>
+            <w:r>
+              <w:rPr>
+                <w:rFonts w:hint="eastAsia"/>
+                <w:lang w:eastAsia="zh-CN"/>
+              </w:rPr>
+              <w:t xml:space="preserve">s enquiries by </w:t>
             </w:r>
             <w:proofErr w:type="spellStart"/>
             <w:r>
@@ -7042,7 +7193,7 @@
                 <w:rFonts w:hint="eastAsia"/>
                 <w:lang w:eastAsia="zh-CN"/>
               </w:rPr>
-              <w:t>product_id</w:t>
+              <w:t>LaundryButler</w:t>
             </w:r>
             <w:proofErr w:type="spellEnd"/>
             <w:r>
@@ -7050,20 +7201,21 @@
                 <w:rFonts w:hint="eastAsia"/>
                 <w:lang w:eastAsia="zh-CN"/>
               </w:rPr>
-              <w:t xml:space="preserve">, </w:t>
-            </w:r>
-            <w:r>
-              <w:rPr>
-                <w:lang w:eastAsia="zh-CN"/>
-              </w:rPr>
-              <w:t>description</w:t>
-            </w:r>
-            <w:r>
-              <w:rPr>
-                <w:rFonts w:hint="eastAsia"/>
-                <w:lang w:eastAsia="zh-CN"/>
-              </w:rPr>
-              <w:t>, price and last update time</w:t>
+              <w:t xml:space="preserve"> </w:t>
+            </w:r>
+            <w:r>
+              <w:rPr>
+                <w:rFonts w:hint="eastAsia"/>
+                <w:lang w:eastAsia="zh-CN"/>
+              </w:rPr>
+              <w:t>admin E</w:t>
+            </w:r>
+            <w:r>
+              <w:rPr>
+                <w:rFonts w:hint="eastAsia"/>
+                <w:lang w:eastAsia="zh-CN"/>
+              </w:rPr>
+              <w:t xml:space="preserve">mail address </w:t>
             </w:r>
           </w:p>
         </w:tc>
@@ -7074,9 +7226,9 @@
       <w:pPr>
         <w:pStyle w:val="Heading2"/>
       </w:pPr>
-      <w:bookmarkStart w:id="31" w:name="_Toc445030815"/>
-      <w:r>
-        <w:t>Customer support</w:t>
+      <w:bookmarkStart w:id="31" w:name="_Toc445030816"/>
+      <w:r>
+        <w:t>Invoicing management</w:t>
       </w:r>
       <w:bookmarkEnd w:id="31"/>
     </w:p>
@@ -7145,9 +7297,36 @@
             </w:pPr>
             <w:r>
               <w:rPr>
-                <w:lang w:eastAsia="zh-CN"/>
-              </w:rPr>
-              <w:t>Enquiry</w:t>
+                <w:rFonts w:hint="eastAsia"/>
+                <w:lang w:eastAsia="zh-CN"/>
+              </w:rPr>
+              <w:t xml:space="preserve">Emailing of invoice </w:t>
+            </w:r>
+          </w:p>
+        </w:tc>
+        <w:tc>
+          <w:tcPr>
+            <w:tcW w:w="5955" w:type="dxa"/>
+          </w:tcPr>
+          <w:p>
+            <w:pPr>
+              <w:spacing w:before="120" w:after="120" w:line="360" w:lineRule="auto"/>
+              <w:rPr>
+                <w:lang w:eastAsia="zh-CN"/>
+              </w:rPr>
+            </w:pPr>
+            <w:r>
+              <w:rPr>
+                <w:rFonts w:hint="eastAsia"/>
+                <w:lang w:eastAsia="zh-CN"/>
+              </w:rPr>
+              <w:t>System will email customers</w:t>
+            </w:r>
+            <w:r>
+              <w:rPr>
+                <w:lang w:eastAsia="zh-CN"/>
+              </w:rPr>
+              <w:t>’</w:t>
             </w:r>
             <w:r>
               <w:rPr>
@@ -7160,113 +7339,28 @@
               <w:rPr>
                 <w:lang w:eastAsia="zh-CN"/>
               </w:rPr>
-              <w:t>submission</w:t>
-            </w:r>
-            <w:r>
-              <w:rPr>
-                <w:rFonts w:hint="eastAsia"/>
-                <w:lang w:eastAsia="zh-CN"/>
-              </w:rPr>
-              <w:t xml:space="preserve"> </w:t>
-            </w:r>
-          </w:p>
-        </w:tc>
-        <w:tc>
-          <w:tcPr>
-            <w:tcW w:w="5955" w:type="dxa"/>
-          </w:tcPr>
-          <w:p>
-            <w:pPr>
-              <w:spacing w:before="120" w:after="120" w:line="360" w:lineRule="auto"/>
-              <w:rPr>
-                <w:lang w:eastAsia="zh-CN"/>
-              </w:rPr>
-            </w:pPr>
-            <w:r>
-              <w:rPr>
-                <w:lang w:eastAsia="zh-CN"/>
-              </w:rPr>
-              <w:t>U</w:t>
-            </w:r>
-            <w:r>
-              <w:rPr>
-                <w:rFonts w:hint="eastAsia"/>
-                <w:lang w:eastAsia="zh-CN"/>
-              </w:rPr>
-              <w:t xml:space="preserve">ser </w:t>
-            </w:r>
-            <w:r>
-              <w:rPr>
-                <w:rFonts w:hint="eastAsia"/>
-                <w:lang w:eastAsia="zh-CN"/>
-              </w:rPr>
-              <w:t>can</w:t>
-            </w:r>
-            <w:r>
-              <w:rPr>
-                <w:rFonts w:hint="eastAsia"/>
-                <w:lang w:eastAsia="zh-CN"/>
-              </w:rPr>
-              <w:t xml:space="preserve"> submit </w:t>
-            </w:r>
-            <w:r>
-              <w:rPr>
-                <w:lang w:eastAsia="zh-CN"/>
-              </w:rPr>
-              <w:t>their</w:t>
-            </w:r>
-            <w:r>
-              <w:rPr>
-                <w:rFonts w:hint="eastAsia"/>
-                <w:lang w:eastAsia="zh-CN"/>
-              </w:rPr>
-              <w:t xml:space="preserve"> </w:t>
-            </w:r>
-            <w:r>
-              <w:rPr>
-                <w:lang w:eastAsia="zh-CN"/>
-              </w:rPr>
-              <w:t>enquire</w:t>
-            </w:r>
-            <w:r>
-              <w:rPr>
-                <w:rFonts w:hint="eastAsia"/>
-                <w:lang w:eastAsia="zh-CN"/>
-              </w:rPr>
-              <w:t xml:space="preserve">s as a form of </w:t>
-            </w:r>
-            <w:r>
-              <w:rPr>
-                <w:lang w:eastAsia="zh-CN"/>
-              </w:rPr>
-              <w:t>email</w:t>
-            </w:r>
-            <w:r>
-              <w:rPr>
-                <w:rFonts w:hint="eastAsia"/>
-                <w:lang w:eastAsia="zh-CN"/>
-              </w:rPr>
-              <w:t xml:space="preserve"> to system admin</w:t>
-            </w:r>
-            <w:r>
-              <w:rPr>
-                <w:rFonts w:hint="eastAsia"/>
-                <w:lang w:eastAsia="zh-CN"/>
-              </w:rPr>
-              <w:t>, each enquires can be either anonymous or sign off with user</w:t>
-            </w:r>
-            <w:r>
-              <w:rPr>
-                <w:lang w:eastAsia="zh-CN"/>
-              </w:rPr>
-              <w:t>’</w:t>
-            </w:r>
-            <w:r>
-              <w:rPr>
-                <w:rFonts w:hint="eastAsia"/>
-                <w:lang w:eastAsia="zh-CN"/>
-              </w:rPr>
-              <w:t>s ID</w:t>
+              <w:t>purchase</w:t>
+            </w:r>
+            <w:r>
+              <w:rPr>
+                <w:rFonts w:hint="eastAsia"/>
+                <w:lang w:eastAsia="zh-CN"/>
+              </w:rPr>
+              <w:t xml:space="preserve"> invoice at the end of </w:t>
+            </w:r>
+            <w:r>
+              <w:rPr>
+                <w:rFonts w:hint="eastAsia"/>
+                <w:lang w:eastAsia="zh-CN"/>
+              </w:rPr>
+              <w:t>each</w:t>
+            </w:r>
+            <w:r>
+              <w:rPr>
+                <w:rFonts w:hint="eastAsia"/>
+                <w:lang w:eastAsia="zh-CN"/>
+              </w:rPr>
+              <w:t xml:space="preserve"> month</w:t>
             </w:r>
           </w:p>
         </w:tc>
@@ -7285,10 +7379,16 @@
             </w:pPr>
             <w:r>
               <w:rPr>
-                <w:rFonts w:hint="eastAsia"/>
-                <w:lang w:eastAsia="zh-CN"/>
-              </w:rPr>
-              <w:t xml:space="preserve">Enquiry processing </w:t>
+                <w:lang w:eastAsia="zh-CN"/>
+              </w:rPr>
+              <w:t>V</w:t>
+            </w:r>
+            <w:r>
+              <w:rPr>
+                <w:rFonts w:hint="eastAsia"/>
+                <w:lang w:eastAsia="zh-CN"/>
+              </w:rPr>
+              <w:t xml:space="preserve">iew invoice history </w:t>
             </w:r>
           </w:p>
         </w:tc>
@@ -7305,66 +7405,62 @@
             </w:pPr>
             <w:r>
               <w:rPr>
-                <w:rFonts w:hint="eastAsia"/>
-                <w:lang w:eastAsia="zh-CN"/>
-              </w:rPr>
-              <w:t>Admin will reply / answer user</w:t>
-            </w:r>
-            <w:r>
-              <w:rPr>
-                <w:lang w:eastAsia="zh-CN"/>
-              </w:rPr>
-              <w:t>’</w:t>
-            </w:r>
-            <w:r>
-              <w:rPr>
-                <w:rFonts w:hint="eastAsia"/>
-                <w:lang w:eastAsia="zh-CN"/>
-              </w:rPr>
-              <w:t xml:space="preserve">s enquiries by </w:t>
-            </w:r>
-            <w:proofErr w:type="spellStart"/>
-            <w:r>
-              <w:rPr>
-                <w:rFonts w:hint="eastAsia"/>
-                <w:lang w:eastAsia="zh-CN"/>
-              </w:rPr>
-              <w:t>LaundryButler</w:t>
-            </w:r>
-            <w:proofErr w:type="spellEnd"/>
-            <w:r>
-              <w:rPr>
-                <w:rFonts w:hint="eastAsia"/>
-                <w:lang w:eastAsia="zh-CN"/>
-              </w:rPr>
-              <w:t xml:space="preserve"> </w:t>
-            </w:r>
-            <w:r>
-              <w:rPr>
-                <w:rFonts w:hint="eastAsia"/>
-                <w:lang w:eastAsia="zh-CN"/>
-              </w:rPr>
-              <w:t>admin E</w:t>
-            </w:r>
-            <w:r>
-              <w:rPr>
-                <w:rFonts w:hint="eastAsia"/>
-                <w:lang w:eastAsia="zh-CN"/>
-              </w:rPr>
-              <w:t xml:space="preserve">mail address </w:t>
+                <w:lang w:eastAsia="zh-CN"/>
+              </w:rPr>
+              <w:t>A</w:t>
+            </w:r>
+            <w:r>
+              <w:rPr>
+                <w:rFonts w:hint="eastAsia"/>
+                <w:lang w:eastAsia="zh-CN"/>
+              </w:rPr>
+              <w:t xml:space="preserve">dmin account user could view </w:t>
+            </w:r>
+            <w:r>
+              <w:rPr>
+                <w:lang w:eastAsia="zh-CN"/>
+              </w:rPr>
+              <w:t xml:space="preserve">all past purchase </w:t>
+            </w:r>
+            <w:r>
+              <w:rPr>
+                <w:rFonts w:hint="eastAsia"/>
+                <w:lang w:eastAsia="zh-CN"/>
+              </w:rPr>
+              <w:t>invoice</w:t>
+            </w:r>
+            <w:r>
+              <w:rPr>
+                <w:rFonts w:hint="eastAsia"/>
+                <w:lang w:eastAsia="zh-CN"/>
+              </w:rPr>
+              <w:t>s</w:t>
+            </w:r>
+            <w:r>
+              <w:rPr>
+                <w:rFonts w:hint="eastAsia"/>
+                <w:lang w:eastAsia="zh-CN"/>
+              </w:rPr>
+              <w:t xml:space="preserve"> in the admin dashboard </w:t>
             </w:r>
           </w:p>
         </w:tc>
       </w:tr>
     </w:tbl>
-    <w:p/>
     <w:p>
       <w:pPr>
+        <w:rPr>
+          <w:lang w:eastAsia="zh-CN"/>
+        </w:rPr>
+      </w:pPr>
+    </w:p>
+    <w:p>
+      <w:pPr>
         <w:pStyle w:val="Heading2"/>
       </w:pPr>
-      <w:bookmarkStart w:id="32" w:name="_Toc445030816"/>
-      <w:r>
-        <w:t>Invoicing management</w:t>
+      <w:bookmarkStart w:id="32" w:name="_Toc445030817"/>
+      <w:r>
+        <w:t>Laundry orders management</w:t>
       </w:r>
       <w:bookmarkEnd w:id="32"/>
     </w:p>
@@ -7436,7 +7532,20 @@
                 <w:rFonts w:hint="eastAsia"/>
                 <w:lang w:eastAsia="zh-CN"/>
               </w:rPr>
-              <w:t xml:space="preserve">Emailing of invoice </w:t>
+              <w:t xml:space="preserve">View </w:t>
+            </w:r>
+            <w:r>
+              <w:rPr>
+                <w:lang w:eastAsia="zh-CN"/>
+              </w:rPr>
+              <w:t>subscription</w:t>
+            </w:r>
+            <w:r>
+              <w:rPr>
+                <w:rFonts w:hint="eastAsia"/>
+                <w:lang w:eastAsia="zh-CN"/>
+              </w:rPr>
+              <w:t xml:space="preserve"> plans and ad-hoc services </w:t>
             </w:r>
           </w:p>
         </w:tc>
@@ -7453,50 +7562,16 @@
             </w:pPr>
             <w:r>
               <w:rPr>
-                <w:rFonts w:hint="eastAsia"/>
-                <w:lang w:eastAsia="zh-CN"/>
-              </w:rPr>
-              <w:t>System will email customers</w:t>
-            </w:r>
-            <w:r>
-              <w:rPr>
-                <w:lang w:eastAsia="zh-CN"/>
-              </w:rPr>
-              <w:t>’</w:t>
-            </w:r>
-            <w:r>
-              <w:rPr>
-                <w:rFonts w:hint="eastAsia"/>
-                <w:lang w:eastAsia="zh-CN"/>
-              </w:rPr>
-              <w:t xml:space="preserve"> </w:t>
-            </w:r>
-            <w:r>
-              <w:rPr>
-                <w:lang w:eastAsia="zh-CN"/>
-              </w:rPr>
-              <w:t>purchase</w:t>
-            </w:r>
-            <w:r>
-              <w:rPr>
-                <w:rFonts w:hint="eastAsia"/>
-                <w:lang w:eastAsia="zh-CN"/>
-              </w:rPr>
-              <w:t xml:space="preserve"> invoice at the end of </w:t>
-            </w:r>
-            <w:r>
-              <w:rPr>
-                <w:rFonts w:hint="eastAsia"/>
-                <w:lang w:eastAsia="zh-CN"/>
-              </w:rPr>
-              <w:t>each</w:t>
-            </w:r>
-            <w:r>
-              <w:rPr>
-                <w:rFonts w:hint="eastAsia"/>
-                <w:lang w:eastAsia="zh-CN"/>
-              </w:rPr>
-              <w:t xml:space="preserve"> month</w:t>
+                <w:lang w:eastAsia="zh-CN"/>
+              </w:rPr>
+              <w:t>C</w:t>
+            </w:r>
+            <w:r>
+              <w:rPr>
+                <w:rFonts w:hint="eastAsia"/>
+                <w:lang w:eastAsia="zh-CN"/>
+              </w:rPr>
+              <w:t>ustomers could view all types of services in detail on the page</w:t>
             </w:r>
           </w:p>
         </w:tc>
@@ -7515,16 +7590,10 @@
             </w:pPr>
             <w:r>
               <w:rPr>
-                <w:lang w:eastAsia="zh-CN"/>
-              </w:rPr>
-              <w:t>V</w:t>
-            </w:r>
-            <w:r>
-              <w:rPr>
-                <w:rFonts w:hint="eastAsia"/>
-                <w:lang w:eastAsia="zh-CN"/>
-              </w:rPr>
-              <w:t xml:space="preserve">iew invoice history </w:t>
+                <w:rFonts w:hint="eastAsia"/>
+                <w:lang w:eastAsia="zh-CN"/>
+              </w:rPr>
+              <w:t xml:space="preserve">Add product into cart </w:t>
             </w:r>
           </w:p>
         </w:tc>
@@ -7543,6 +7612,319 @@
               <w:rPr>
                 <w:lang w:eastAsia="zh-CN"/>
               </w:rPr>
+              <w:t>U</w:t>
+            </w:r>
+            <w:r>
+              <w:rPr>
+                <w:rFonts w:hint="eastAsia"/>
+                <w:lang w:eastAsia="zh-CN"/>
+              </w:rPr>
+              <w:t xml:space="preserve">se </w:t>
+            </w:r>
+            <w:r>
+              <w:rPr>
+                <w:lang w:eastAsia="zh-CN"/>
+              </w:rPr>
+              <w:t>“</w:t>
+            </w:r>
+            <w:r>
+              <w:rPr>
+                <w:rFonts w:hint="eastAsia"/>
+                <w:lang w:eastAsia="zh-CN"/>
+              </w:rPr>
+              <w:t>add to cart</w:t>
+            </w:r>
+            <w:r>
+              <w:rPr>
+                <w:lang w:eastAsia="zh-CN"/>
+              </w:rPr>
+              <w:t>”</w:t>
+            </w:r>
+            <w:r>
+              <w:rPr>
+                <w:rFonts w:hint="eastAsia"/>
+                <w:lang w:eastAsia="zh-CN"/>
+              </w:rPr>
+              <w:t xml:space="preserve"> button provided below each individual product to add the product into users</w:t>
+            </w:r>
+            <w:r>
+              <w:rPr>
+                <w:lang w:eastAsia="zh-CN"/>
+              </w:rPr>
+              <w:t>’</w:t>
+            </w:r>
+            <w:r>
+              <w:rPr>
+                <w:rFonts w:hint="eastAsia"/>
+                <w:lang w:eastAsia="zh-CN"/>
+              </w:rPr>
+              <w:t xml:space="preserve"> shopping cart</w:t>
+            </w:r>
+            <w:r>
+              <w:rPr>
+                <w:rFonts w:hint="eastAsia"/>
+                <w:lang w:eastAsia="zh-CN"/>
+              </w:rPr>
+              <w:t xml:space="preserve"> </w:t>
+            </w:r>
+          </w:p>
+        </w:tc>
+      </w:tr>
+      <w:tr>
+        <w:tc>
+          <w:tcPr>
+            <w:tcW w:w="2698" w:type="dxa"/>
+          </w:tcPr>
+          <w:p>
+            <w:pPr>
+              <w:spacing w:before="120" w:after="120" w:line="360" w:lineRule="auto"/>
+              <w:rPr>
+                <w:lang w:eastAsia="zh-CN"/>
+              </w:rPr>
+            </w:pPr>
+            <w:r>
+              <w:rPr>
+                <w:rFonts w:hint="eastAsia"/>
+                <w:lang w:eastAsia="zh-CN"/>
+              </w:rPr>
+              <w:t>View/Edit cart items</w:t>
+            </w:r>
+          </w:p>
+        </w:tc>
+        <w:tc>
+          <w:tcPr>
+            <w:tcW w:w="5955" w:type="dxa"/>
+          </w:tcPr>
+          <w:p>
+            <w:pPr>
+              <w:spacing w:before="120" w:after="120" w:line="360" w:lineRule="auto"/>
+            </w:pPr>
+            <w:r>
+              <w:rPr>
+                <w:lang w:eastAsia="zh-CN"/>
+              </w:rPr>
+              <w:t>U</w:t>
+            </w:r>
+            <w:r>
+              <w:rPr>
+                <w:rFonts w:hint="eastAsia"/>
+                <w:lang w:eastAsia="zh-CN"/>
+              </w:rPr>
+              <w:t>ser can change the number of orders specified or delete any items in the cart</w:t>
+            </w:r>
+          </w:p>
+        </w:tc>
+      </w:tr>
+      <w:tr>
+        <w:tc>
+          <w:tcPr>
+            <w:tcW w:w="2698" w:type="dxa"/>
+          </w:tcPr>
+          <w:p>
+            <w:pPr>
+              <w:spacing w:before="120" w:after="120" w:line="360" w:lineRule="auto"/>
+              <w:rPr>
+                <w:lang w:eastAsia="zh-CN"/>
+              </w:rPr>
+            </w:pPr>
+            <w:r>
+              <w:rPr>
+                <w:rFonts w:hint="eastAsia"/>
+                <w:lang w:eastAsia="zh-CN"/>
+              </w:rPr>
+              <w:t>Checkout for cart items</w:t>
+            </w:r>
+          </w:p>
+        </w:tc>
+        <w:tc>
+          <w:tcPr>
+            <w:tcW w:w="5955" w:type="dxa"/>
+          </w:tcPr>
+          <w:p>
+            <w:pPr>
+              <w:spacing w:before="120" w:after="120" w:line="360" w:lineRule="auto"/>
+              <w:rPr>
+                <w:lang w:eastAsia="zh-CN"/>
+              </w:rPr>
+            </w:pPr>
+            <w:r>
+              <w:rPr>
+                <w:lang w:eastAsia="zh-CN"/>
+              </w:rPr>
+              <w:t>U</w:t>
+            </w:r>
+            <w:r>
+              <w:rPr>
+                <w:rFonts w:hint="eastAsia"/>
+                <w:lang w:eastAsia="zh-CN"/>
+              </w:rPr>
+              <w:t xml:space="preserve">ser can </w:t>
+            </w:r>
+            <w:proofErr w:type="spellStart"/>
+            <w:r>
+              <w:rPr>
+                <w:rFonts w:hint="eastAsia"/>
+                <w:lang w:eastAsia="zh-CN"/>
+              </w:rPr>
+              <w:t>checkout</w:t>
+            </w:r>
+            <w:proofErr w:type="spellEnd"/>
+            <w:r>
+              <w:rPr>
+                <w:rFonts w:hint="eastAsia"/>
+                <w:lang w:eastAsia="zh-CN"/>
+              </w:rPr>
+              <w:t xml:space="preserve"> </w:t>
+            </w:r>
+            <w:r>
+              <w:rPr>
+                <w:lang w:eastAsia="zh-CN"/>
+              </w:rPr>
+              <w:t>their</w:t>
+            </w:r>
+            <w:r>
+              <w:rPr>
+                <w:rFonts w:hint="eastAsia"/>
+                <w:lang w:eastAsia="zh-CN"/>
+              </w:rPr>
+              <w:t xml:space="preserve"> cart items and </w:t>
+            </w:r>
+            <w:r>
+              <w:rPr>
+                <w:lang w:eastAsia="zh-CN"/>
+              </w:rPr>
+              <w:t>direct</w:t>
+            </w:r>
+            <w:r>
+              <w:rPr>
+                <w:rFonts w:hint="eastAsia"/>
+                <w:lang w:eastAsia="zh-CN"/>
+              </w:rPr>
+              <w:t xml:space="preserve"> to a third party payment </w:t>
+            </w:r>
+            <w:r>
+              <w:rPr>
+                <w:lang w:eastAsia="zh-CN"/>
+              </w:rPr>
+              <w:t>website</w:t>
+            </w:r>
+            <w:r>
+              <w:rPr>
+                <w:rFonts w:hint="eastAsia"/>
+                <w:lang w:eastAsia="zh-CN"/>
+              </w:rPr>
+              <w:t xml:space="preserve"> to complete their payments </w:t>
+            </w:r>
+          </w:p>
+        </w:tc>
+      </w:tr>
+      <w:tr>
+        <w:tc>
+          <w:tcPr>
+            <w:tcW w:w="2698" w:type="dxa"/>
+          </w:tcPr>
+          <w:p>
+            <w:pPr>
+              <w:spacing w:before="120" w:after="120" w:line="360" w:lineRule="auto"/>
+            </w:pPr>
+            <w:r>
+              <w:t>User shares a completed task on Facebook</w:t>
+            </w:r>
+          </w:p>
+        </w:tc>
+        <w:tc>
+          <w:tcPr>
+            <w:tcW w:w="5955" w:type="dxa"/>
+          </w:tcPr>
+          <w:p>
+            <w:pPr>
+              <w:spacing w:before="120" w:after="120" w:line="360" w:lineRule="auto"/>
+              <w:rPr>
+                <w:lang w:eastAsia="zh-CN"/>
+              </w:rPr>
+            </w:pPr>
+            <w:r>
+              <w:rPr>
+                <w:lang w:eastAsia="zh-CN"/>
+              </w:rPr>
+              <w:t>U</w:t>
+            </w:r>
+            <w:r>
+              <w:rPr>
+                <w:rFonts w:hint="eastAsia"/>
+                <w:lang w:eastAsia="zh-CN"/>
+              </w:rPr>
+              <w:t xml:space="preserve">ser </w:t>
+            </w:r>
+            <w:r>
+              <w:rPr>
+                <w:lang w:eastAsia="zh-CN"/>
+              </w:rPr>
+              <w:t>may</w:t>
+            </w:r>
+            <w:r>
+              <w:rPr>
+                <w:rFonts w:hint="eastAsia"/>
+                <w:lang w:eastAsia="zh-CN"/>
+              </w:rPr>
+              <w:t xml:space="preserve"> share </w:t>
+            </w:r>
+            <w:r>
+              <w:rPr>
+                <w:lang w:eastAsia="zh-CN"/>
+              </w:rPr>
+              <w:t>a</w:t>
+            </w:r>
+            <w:r>
+              <w:rPr>
+                <w:rFonts w:hint="eastAsia"/>
+                <w:lang w:eastAsia="zh-CN"/>
+              </w:rPr>
+              <w:t xml:space="preserve"> complete</w:t>
+            </w:r>
+            <w:r>
+              <w:rPr>
+                <w:lang w:eastAsia="zh-CN"/>
+              </w:rPr>
+              <w:t>d</w:t>
+            </w:r>
+            <w:r>
+              <w:rPr>
+                <w:rFonts w:hint="eastAsia"/>
+                <w:lang w:eastAsia="zh-CN"/>
+              </w:rPr>
+              <w:t xml:space="preserve"> </w:t>
+            </w:r>
+            <w:r>
+              <w:rPr>
+                <w:lang w:eastAsia="zh-CN"/>
+              </w:rPr>
+              <w:t>laundry task</w:t>
+            </w:r>
+            <w:r>
+              <w:rPr>
+                <w:rFonts w:hint="eastAsia"/>
+                <w:lang w:eastAsia="zh-CN"/>
+              </w:rPr>
+              <w:t xml:space="preserve"> on </w:t>
+            </w:r>
+            <w:r>
+              <w:rPr>
+                <w:lang w:eastAsia="zh-CN"/>
+              </w:rPr>
+              <w:t>Facebook</w:t>
+            </w:r>
+            <w:r>
+              <w:rPr>
+                <w:rFonts w:hint="eastAsia"/>
+                <w:lang w:eastAsia="zh-CN"/>
+              </w:rPr>
+              <w:t xml:space="preserve"> and use it as a referral to attract new user. </w:t>
+            </w:r>
+            <w:r>
+              <w:rPr>
+                <w:lang w:eastAsia="zh-CN"/>
+              </w:rPr>
               <w:t>A</w:t>
             </w:r>
             <w:r>
@@ -7550,34 +7932,342 @@
                 <w:rFonts w:hint="eastAsia"/>
                 <w:lang w:eastAsia="zh-CN"/>
               </w:rPr>
-              <w:t xml:space="preserve">dmin account user could view </w:t>
-            </w:r>
-            <w:r>
-              <w:rPr>
-                <w:lang w:eastAsia="zh-CN"/>
-              </w:rPr>
-              <w:t xml:space="preserve">all past purchase </w:t>
-            </w:r>
-            <w:r>
-              <w:rPr>
-                <w:rFonts w:hint="eastAsia"/>
-                <w:lang w:eastAsia="zh-CN"/>
-              </w:rPr>
-              <w:t>invoice</w:t>
-            </w:r>
-            <w:r>
-              <w:rPr>
-                <w:rFonts w:hint="eastAsia"/>
-                <w:lang w:eastAsia="zh-CN"/>
-              </w:rPr>
-              <w:t>s</w:t>
-            </w:r>
-            <w:r>
-              <w:rPr>
-                <w:rFonts w:hint="eastAsia"/>
-                <w:lang w:eastAsia="zh-CN"/>
-              </w:rPr>
-              <w:t xml:space="preserve"> in the admin dashboard </w:t>
+              <w:t>n incentive will b</w:t>
+            </w:r>
+            <w:r>
+              <w:rPr>
+                <w:rFonts w:hint="eastAsia"/>
+                <w:lang w:eastAsia="zh-CN"/>
+              </w:rPr>
+              <w:t xml:space="preserve">e given for both referrer and </w:t>
+            </w:r>
+            <w:r>
+              <w:rPr>
+                <w:lang w:eastAsia="zh-CN"/>
+              </w:rPr>
+              <w:t>referee</w:t>
+            </w:r>
+            <w:r>
+              <w:rPr>
+                <w:rFonts w:hint="eastAsia"/>
+                <w:lang w:eastAsia="zh-CN"/>
+              </w:rPr>
+              <w:t xml:space="preserve">.  </w:t>
+            </w:r>
+          </w:p>
+        </w:tc>
+      </w:tr>
+      <w:tr>
+        <w:tc>
+          <w:tcPr>
+            <w:tcW w:w="2698" w:type="dxa"/>
+          </w:tcPr>
+          <w:p>
+            <w:pPr>
+              <w:spacing w:before="120" w:after="120" w:line="360" w:lineRule="auto"/>
+            </w:pPr>
+            <w:r>
+              <w:t xml:space="preserve">User logs into </w:t>
+            </w:r>
+            <w:proofErr w:type="spellStart"/>
+            <w:r>
+              <w:t>LaundryButler</w:t>
+            </w:r>
+            <w:proofErr w:type="spellEnd"/>
+            <w:r>
+              <w:t xml:space="preserve"> via Airbnb</w:t>
+            </w:r>
+          </w:p>
+        </w:tc>
+        <w:tc>
+          <w:tcPr>
+            <w:tcW w:w="5955" w:type="dxa"/>
+          </w:tcPr>
+          <w:p>
+            <w:pPr>
+              <w:spacing w:before="120" w:after="120" w:line="360" w:lineRule="auto"/>
+              <w:rPr>
+                <w:lang w:eastAsia="zh-CN"/>
+              </w:rPr>
+            </w:pPr>
+            <w:r>
+              <w:rPr>
+                <w:rFonts w:hint="eastAsia"/>
+                <w:lang w:eastAsia="zh-CN"/>
+              </w:rPr>
+              <w:t xml:space="preserve">Airbnb user </w:t>
+            </w:r>
+            <w:r>
+              <w:rPr>
+                <w:lang w:eastAsia="zh-CN"/>
+              </w:rPr>
+              <w:t>may</w:t>
+            </w:r>
+            <w:r>
+              <w:rPr>
+                <w:rFonts w:hint="eastAsia"/>
+                <w:lang w:eastAsia="zh-CN"/>
+              </w:rPr>
+              <w:t xml:space="preserve"> log into </w:t>
+            </w:r>
+            <w:proofErr w:type="spellStart"/>
+            <w:r>
+              <w:rPr>
+                <w:rFonts w:hint="eastAsia"/>
+                <w:lang w:eastAsia="zh-CN"/>
+              </w:rPr>
+              <w:t>LaundryButler</w:t>
+            </w:r>
+            <w:proofErr w:type="spellEnd"/>
+            <w:r>
+              <w:rPr>
+                <w:rFonts w:hint="eastAsia"/>
+                <w:lang w:eastAsia="zh-CN"/>
+              </w:rPr>
+              <w:t xml:space="preserve"> via </w:t>
+            </w:r>
+            <w:r>
+              <w:rPr>
+                <w:lang w:eastAsia="zh-CN"/>
+              </w:rPr>
+              <w:t>their</w:t>
+            </w:r>
+            <w:r>
+              <w:rPr>
+                <w:rFonts w:hint="eastAsia"/>
+                <w:lang w:eastAsia="zh-CN"/>
+              </w:rPr>
+              <w:t xml:space="preserve"> Airbnb account and complete </w:t>
+            </w:r>
+            <w:r>
+              <w:rPr>
+                <w:lang w:eastAsia="zh-CN"/>
+              </w:rPr>
+              <w:t>their</w:t>
+            </w:r>
+            <w:r>
+              <w:rPr>
+                <w:rFonts w:hint="eastAsia"/>
+                <w:lang w:eastAsia="zh-CN"/>
+              </w:rPr>
+              <w:t xml:space="preserve"> order requirement when they book for an Airbnb </w:t>
+            </w:r>
+            <w:r>
+              <w:rPr>
+                <w:lang w:eastAsia="zh-CN"/>
+              </w:rPr>
+              <w:t>room</w:t>
+            </w:r>
+            <w:r>
+              <w:rPr>
+                <w:rFonts w:hint="eastAsia"/>
+                <w:lang w:eastAsia="zh-CN"/>
+              </w:rPr>
+              <w:t xml:space="preserve">.  </w:t>
+            </w:r>
+          </w:p>
+        </w:tc>
+      </w:tr>
+      <w:tr>
+        <w:tc>
+          <w:tcPr>
+            <w:tcW w:w="2698" w:type="dxa"/>
+          </w:tcPr>
+          <w:p>
+            <w:pPr>
+              <w:spacing w:before="120" w:after="120" w:line="360" w:lineRule="auto"/>
+            </w:pPr>
+            <w:r>
+              <w:t>User may enable</w:t>
+            </w:r>
+            <w:r>
+              <w:t xml:space="preserve"> their boxes discovera</w:t>
+            </w:r>
+            <w:r>
+              <w:t>ble and sharable</w:t>
+            </w:r>
+          </w:p>
+        </w:tc>
+        <w:tc>
+          <w:tcPr>
+            <w:tcW w:w="5955" w:type="dxa"/>
+          </w:tcPr>
+          <w:p>
+            <w:pPr>
+              <w:spacing w:before="120" w:after="120" w:line="360" w:lineRule="auto"/>
+              <w:rPr>
+                <w:lang w:eastAsia="zh-CN"/>
+              </w:rPr>
+            </w:pPr>
+            <w:proofErr w:type="spellStart"/>
+            <w:r>
+              <w:rPr>
+                <w:rFonts w:hint="eastAsia"/>
+                <w:lang w:eastAsia="zh-CN"/>
+              </w:rPr>
+              <w:t>LaundryBulter</w:t>
+            </w:r>
+            <w:proofErr w:type="spellEnd"/>
+            <w:r>
+              <w:rPr>
+                <w:rFonts w:hint="eastAsia"/>
+                <w:lang w:eastAsia="zh-CN"/>
+              </w:rPr>
+              <w:t xml:space="preserve"> will read user address and the user will be able to enable the sharing of </w:t>
+            </w:r>
+            <w:r>
+              <w:rPr>
+                <w:lang w:eastAsia="zh-CN"/>
+              </w:rPr>
+              <w:t>their</w:t>
+            </w:r>
+            <w:r>
+              <w:rPr>
+                <w:rFonts w:hint="eastAsia"/>
+                <w:lang w:eastAsia="zh-CN"/>
+              </w:rPr>
+              <w:t xml:space="preserve"> boxes to </w:t>
+            </w:r>
+            <w:r>
+              <w:rPr>
+                <w:lang w:eastAsia="zh-CN"/>
+              </w:rPr>
+              <w:t>their</w:t>
+            </w:r>
+            <w:r>
+              <w:rPr>
+                <w:rFonts w:hint="eastAsia"/>
+                <w:lang w:eastAsia="zh-CN"/>
+              </w:rPr>
+              <w:t xml:space="preserve"> neighbours. User could also accept or deny others sharing request.  </w:t>
+            </w:r>
+            <w:r>
+              <w:rPr>
+                <w:lang w:eastAsia="zh-CN"/>
+              </w:rPr>
+              <w:t xml:space="preserve"> </w:t>
+            </w:r>
+          </w:p>
+        </w:tc>
+      </w:tr>
+      <w:tr>
+        <w:tc>
+          <w:tcPr>
+            <w:tcW w:w="2698" w:type="dxa"/>
+          </w:tcPr>
+          <w:p>
+            <w:pPr>
+              <w:spacing w:before="120" w:after="120" w:line="360" w:lineRule="auto"/>
+            </w:pPr>
+            <w:r>
+              <w:t>User</w:t>
+            </w:r>
+            <w:r>
+              <w:rPr>
+                <w:rFonts w:hint="eastAsia"/>
+                <w:lang w:eastAsia="zh-CN"/>
+              </w:rPr>
+              <w:t xml:space="preserve"> can</w:t>
+            </w:r>
+            <w:r>
+              <w:t xml:space="preserve"> gift</w:t>
+            </w:r>
+            <w:r>
+              <w:t xml:space="preserve"> </w:t>
+            </w:r>
+            <w:r>
+              <w:t>boxes</w:t>
+            </w:r>
+            <w:r>
+              <w:t xml:space="preserve"> to other customers</w:t>
+            </w:r>
+          </w:p>
+        </w:tc>
+        <w:tc>
+          <w:tcPr>
+            <w:tcW w:w="5955" w:type="dxa"/>
+          </w:tcPr>
+          <w:p>
+            <w:pPr>
+              <w:spacing w:before="120" w:after="120" w:line="360" w:lineRule="auto"/>
+              <w:rPr>
+                <w:lang w:eastAsia="zh-CN"/>
+              </w:rPr>
+            </w:pPr>
+            <w:r>
+              <w:rPr>
+                <w:rFonts w:hint="eastAsia"/>
+                <w:lang w:eastAsia="zh-CN"/>
+              </w:rPr>
+              <w:t xml:space="preserve">User could </w:t>
+            </w:r>
+            <w:r>
+              <w:rPr>
+                <w:lang w:eastAsia="zh-CN"/>
+              </w:rPr>
+              <w:t>purchase</w:t>
+            </w:r>
+            <w:r>
+              <w:rPr>
+                <w:rFonts w:hint="eastAsia"/>
+                <w:lang w:eastAsia="zh-CN"/>
+              </w:rPr>
+              <w:t xml:space="preserve"> orders and send as a gift to </w:t>
+            </w:r>
+            <w:r>
+              <w:rPr>
+                <w:lang w:eastAsia="zh-CN"/>
+              </w:rPr>
+              <w:t>their</w:t>
+            </w:r>
+            <w:r>
+              <w:rPr>
+                <w:rFonts w:hint="eastAsia"/>
+                <w:lang w:eastAsia="zh-CN"/>
+              </w:rPr>
+              <w:t xml:space="preserve"> family members or friends. </w:t>
+            </w:r>
+          </w:p>
+        </w:tc>
+      </w:tr>
+      <w:tr>
+        <w:tc>
+          <w:tcPr>
+            <w:tcW w:w="2698" w:type="dxa"/>
+          </w:tcPr>
+          <w:p>
+            <w:pPr>
+              <w:spacing w:before="120" w:after="120" w:line="360" w:lineRule="auto"/>
+            </w:pPr>
+            <w:r>
+              <w:t>System deposit</w:t>
+            </w:r>
+            <w:r>
+              <w:t xml:space="preserve"> bonus</w:t>
+            </w:r>
+            <w:r>
+              <w:t>es to both referees and referrer</w:t>
+            </w:r>
+          </w:p>
+        </w:tc>
+        <w:tc>
+          <w:tcPr>
+            <w:tcW w:w="5955" w:type="dxa"/>
+          </w:tcPr>
+          <w:p>
+            <w:pPr>
+              <w:spacing w:before="120" w:after="120" w:line="360" w:lineRule="auto"/>
+            </w:pPr>
+            <w:r>
+              <w:t xml:space="preserve">A customer may refer a friend to sign up as a new user of </w:t>
+            </w:r>
+            <w:proofErr w:type="spellStart"/>
+            <w:r>
+              <w:t>LaundryButler</w:t>
+            </w:r>
+            <w:proofErr w:type="spellEnd"/>
+            <w:r>
+              <w:t xml:space="preserve"> through a referral link. This referral link contains an identifiable information about the referrer. The link will send the new user to the signup page where it will automatically insert the referrer’s identifiable information, so that the system can recognize the pair of referee and referrer whom deserve a complementary laundry box.</w:t>
             </w:r>
           </w:p>
         </w:tc>
@@ -7592,871 +8282,15 @@
     </w:p>
     <w:p>
       <w:pPr>
-        <w:pStyle w:val="Heading2"/>
-      </w:pPr>
-      <w:bookmarkStart w:id="33" w:name="_Toc445030817"/>
-      <w:r>
-        <w:t>Laundry orders management</w:t>
+        <w:pStyle w:val="Heading1"/>
+      </w:pPr>
+      <w:bookmarkStart w:id="33" w:name="_Toc445030818"/>
+      <w:r>
+        <w:t>Data model</w:t>
       </w:r>
       <w:bookmarkEnd w:id="33"/>
     </w:p>
-    <w:tbl>
-      <w:tblPr>
-        <w:tblStyle w:val="TableGrid"/>
-        <w:tblW w:w="0" w:type="auto"/>
-        <w:tblInd w:w="357" w:type="dxa"/>
-        <w:tblLook w:val="04A0" w:firstRow="1" w:lastRow="0" w:firstColumn="1" w:lastColumn="0" w:noHBand="0" w:noVBand="1"/>
-      </w:tblPr>
-      <w:tblGrid>
-        <w:gridCol w:w="2698"/>
-        <w:gridCol w:w="5955"/>
-      </w:tblGrid>
-      <w:tr>
-        <w:tc>
-          <w:tcPr>
-            <w:tcW w:w="2698" w:type="dxa"/>
-          </w:tcPr>
-          <w:p>
-            <w:pPr>
-              <w:spacing w:before="120" w:after="120" w:line="360" w:lineRule="auto"/>
-              <w:rPr>
-                <w:b/>
-              </w:rPr>
-            </w:pPr>
-            <w:r>
-              <w:rPr>
-                <w:b/>
-              </w:rPr>
-              <w:t>Feature</w:t>
-            </w:r>
-          </w:p>
-        </w:tc>
-        <w:tc>
-          <w:tcPr>
-            <w:tcW w:w="5955" w:type="dxa"/>
-          </w:tcPr>
-          <w:p>
-            <w:pPr>
-              <w:spacing w:before="120" w:after="120" w:line="360" w:lineRule="auto"/>
-              <w:rPr>
-                <w:b/>
-              </w:rPr>
-            </w:pPr>
-            <w:r>
-              <w:rPr>
-                <w:b/>
-              </w:rPr>
-              <w:t>Description</w:t>
-            </w:r>
-          </w:p>
-        </w:tc>
-      </w:tr>
-      <w:tr>
-        <w:tc>
-          <w:tcPr>
-            <w:tcW w:w="2698" w:type="dxa"/>
-          </w:tcPr>
-          <w:p>
-            <w:pPr>
-              <w:spacing w:before="120" w:after="120" w:line="360" w:lineRule="auto"/>
-              <w:rPr>
-                <w:lang w:eastAsia="zh-CN"/>
-              </w:rPr>
-            </w:pPr>
-            <w:r>
-              <w:rPr>
-                <w:rFonts w:hint="eastAsia"/>
-                <w:lang w:eastAsia="zh-CN"/>
-              </w:rPr>
-              <w:t xml:space="preserve">View </w:t>
-            </w:r>
-            <w:r>
-              <w:rPr>
-                <w:lang w:eastAsia="zh-CN"/>
-              </w:rPr>
-              <w:t>subscription</w:t>
-            </w:r>
-            <w:r>
-              <w:rPr>
-                <w:rFonts w:hint="eastAsia"/>
-                <w:lang w:eastAsia="zh-CN"/>
-              </w:rPr>
-              <w:t xml:space="preserve"> plans and ad-hoc services </w:t>
-            </w:r>
-          </w:p>
-        </w:tc>
-        <w:tc>
-          <w:tcPr>
-            <w:tcW w:w="5955" w:type="dxa"/>
-          </w:tcPr>
-          <w:p>
-            <w:pPr>
-              <w:spacing w:before="120" w:after="120" w:line="360" w:lineRule="auto"/>
-              <w:rPr>
-                <w:lang w:eastAsia="zh-CN"/>
-              </w:rPr>
-            </w:pPr>
-            <w:r>
-              <w:rPr>
-                <w:lang w:eastAsia="zh-CN"/>
-              </w:rPr>
-              <w:t>C</w:t>
-            </w:r>
-            <w:r>
-              <w:rPr>
-                <w:rFonts w:hint="eastAsia"/>
-                <w:lang w:eastAsia="zh-CN"/>
-              </w:rPr>
-              <w:t>ustomers could view all types of services in detail on the page</w:t>
-            </w:r>
-          </w:p>
-        </w:tc>
-      </w:tr>
-      <w:tr>
-        <w:tc>
-          <w:tcPr>
-            <w:tcW w:w="2698" w:type="dxa"/>
-          </w:tcPr>
-          <w:p>
-            <w:pPr>
-              <w:spacing w:before="120" w:after="120" w:line="360" w:lineRule="auto"/>
-              <w:rPr>
-                <w:lang w:eastAsia="zh-CN"/>
-              </w:rPr>
-            </w:pPr>
-            <w:r>
-              <w:rPr>
-                <w:rFonts w:hint="eastAsia"/>
-                <w:lang w:eastAsia="zh-CN"/>
-              </w:rPr>
-              <w:t xml:space="preserve">Add product into cart </w:t>
-            </w:r>
-          </w:p>
-        </w:tc>
-        <w:tc>
-          <w:tcPr>
-            <w:tcW w:w="5955" w:type="dxa"/>
-          </w:tcPr>
-          <w:p>
-            <w:pPr>
-              <w:spacing w:before="120" w:after="120" w:line="360" w:lineRule="auto"/>
-              <w:rPr>
-                <w:lang w:eastAsia="zh-CN"/>
-              </w:rPr>
-            </w:pPr>
-            <w:r>
-              <w:rPr>
-                <w:lang w:eastAsia="zh-CN"/>
-              </w:rPr>
-              <w:t>U</w:t>
-            </w:r>
-            <w:r>
-              <w:rPr>
-                <w:rFonts w:hint="eastAsia"/>
-                <w:lang w:eastAsia="zh-CN"/>
-              </w:rPr>
-              <w:t xml:space="preserve">se </w:t>
-            </w:r>
-            <w:r>
-              <w:rPr>
-                <w:lang w:eastAsia="zh-CN"/>
-              </w:rPr>
-              <w:t>“</w:t>
-            </w:r>
-            <w:r>
-              <w:rPr>
-                <w:rFonts w:hint="eastAsia"/>
-                <w:lang w:eastAsia="zh-CN"/>
-              </w:rPr>
-              <w:t>add to cart</w:t>
-            </w:r>
-            <w:r>
-              <w:rPr>
-                <w:lang w:eastAsia="zh-CN"/>
-              </w:rPr>
-              <w:t>”</w:t>
-            </w:r>
-            <w:r>
-              <w:rPr>
-                <w:rFonts w:hint="eastAsia"/>
-                <w:lang w:eastAsia="zh-CN"/>
-              </w:rPr>
-              <w:t xml:space="preserve"> button provided below each individual product to add the product into users</w:t>
-            </w:r>
-            <w:r>
-              <w:rPr>
-                <w:lang w:eastAsia="zh-CN"/>
-              </w:rPr>
-              <w:t>’</w:t>
-            </w:r>
-            <w:r>
-              <w:rPr>
-                <w:rFonts w:hint="eastAsia"/>
-                <w:lang w:eastAsia="zh-CN"/>
-              </w:rPr>
-              <w:t xml:space="preserve"> shopping cart</w:t>
-            </w:r>
-            <w:r>
-              <w:rPr>
-                <w:rFonts w:hint="eastAsia"/>
-                <w:lang w:eastAsia="zh-CN"/>
-              </w:rPr>
-              <w:t xml:space="preserve"> </w:t>
-            </w:r>
-          </w:p>
-        </w:tc>
-      </w:tr>
-      <w:tr>
-        <w:tc>
-          <w:tcPr>
-            <w:tcW w:w="2698" w:type="dxa"/>
-          </w:tcPr>
-          <w:p>
-            <w:pPr>
-              <w:spacing w:before="120" w:after="120" w:line="360" w:lineRule="auto"/>
-              <w:rPr>
-                <w:lang w:eastAsia="zh-CN"/>
-              </w:rPr>
-            </w:pPr>
-            <w:r>
-              <w:rPr>
-                <w:rFonts w:hint="eastAsia"/>
-                <w:lang w:eastAsia="zh-CN"/>
-              </w:rPr>
-              <w:t>View/Edit cart items</w:t>
-            </w:r>
-          </w:p>
-        </w:tc>
-        <w:tc>
-          <w:tcPr>
-            <w:tcW w:w="5955" w:type="dxa"/>
-          </w:tcPr>
-          <w:p>
-            <w:pPr>
-              <w:spacing w:before="120" w:after="120" w:line="360" w:lineRule="auto"/>
-            </w:pPr>
-            <w:r>
-              <w:rPr>
-                <w:lang w:eastAsia="zh-CN"/>
-              </w:rPr>
-              <w:t>U</w:t>
-            </w:r>
-            <w:r>
-              <w:rPr>
-                <w:rFonts w:hint="eastAsia"/>
-                <w:lang w:eastAsia="zh-CN"/>
-              </w:rPr>
-              <w:t>ser can change the number of orders specified or delete any items in the cart</w:t>
-            </w:r>
-          </w:p>
-        </w:tc>
-      </w:tr>
-      <w:tr>
-        <w:tc>
-          <w:tcPr>
-            <w:tcW w:w="2698" w:type="dxa"/>
-          </w:tcPr>
-          <w:p>
-            <w:pPr>
-              <w:spacing w:before="120" w:after="120" w:line="360" w:lineRule="auto"/>
-              <w:rPr>
-                <w:lang w:eastAsia="zh-CN"/>
-              </w:rPr>
-            </w:pPr>
-            <w:r>
-              <w:rPr>
-                <w:rFonts w:hint="eastAsia"/>
-                <w:lang w:eastAsia="zh-CN"/>
-              </w:rPr>
-              <w:t>Checkout for cart items</w:t>
-            </w:r>
-          </w:p>
-        </w:tc>
-        <w:tc>
-          <w:tcPr>
-            <w:tcW w:w="5955" w:type="dxa"/>
-          </w:tcPr>
-          <w:p>
-            <w:pPr>
-              <w:spacing w:before="120" w:after="120" w:line="360" w:lineRule="auto"/>
-              <w:rPr>
-                <w:lang w:eastAsia="zh-CN"/>
-              </w:rPr>
-            </w:pPr>
-            <w:r>
-              <w:rPr>
-                <w:lang w:eastAsia="zh-CN"/>
-              </w:rPr>
-              <w:t>U</w:t>
-            </w:r>
-            <w:r>
-              <w:rPr>
-                <w:rFonts w:hint="eastAsia"/>
-                <w:lang w:eastAsia="zh-CN"/>
-              </w:rPr>
-              <w:t xml:space="preserve">ser can checkout </w:t>
-            </w:r>
-            <w:r>
-              <w:rPr>
-                <w:lang w:eastAsia="zh-CN"/>
-              </w:rPr>
-              <w:t>their</w:t>
-            </w:r>
-            <w:r>
-              <w:rPr>
-                <w:rFonts w:hint="eastAsia"/>
-                <w:lang w:eastAsia="zh-CN"/>
-              </w:rPr>
-              <w:t xml:space="preserve"> cart items and </w:t>
-            </w:r>
-            <w:r>
-              <w:rPr>
-                <w:lang w:eastAsia="zh-CN"/>
-              </w:rPr>
-              <w:t>direct</w:t>
-            </w:r>
-            <w:r>
-              <w:rPr>
-                <w:rFonts w:hint="eastAsia"/>
-                <w:lang w:eastAsia="zh-CN"/>
-              </w:rPr>
-              <w:t xml:space="preserve"> to a third party payment </w:t>
-            </w:r>
-            <w:r>
-              <w:rPr>
-                <w:lang w:eastAsia="zh-CN"/>
-              </w:rPr>
-              <w:t>website</w:t>
-            </w:r>
-            <w:r>
-              <w:rPr>
-                <w:rFonts w:hint="eastAsia"/>
-                <w:lang w:eastAsia="zh-CN"/>
-              </w:rPr>
-              <w:t xml:space="preserve"> to complete their payments </w:t>
-            </w:r>
-          </w:p>
-        </w:tc>
-      </w:tr>
-      <w:tr>
-        <w:tc>
-          <w:tcPr>
-            <w:tcW w:w="2698" w:type="dxa"/>
-          </w:tcPr>
-          <w:p>
-            <w:pPr>
-              <w:spacing w:before="120" w:after="120" w:line="360" w:lineRule="auto"/>
-            </w:pPr>
-            <w:r>
-              <w:t>User shares a completed task on Facebook</w:t>
-            </w:r>
-          </w:p>
-        </w:tc>
-        <w:tc>
-          <w:tcPr>
-            <w:tcW w:w="5955" w:type="dxa"/>
-          </w:tcPr>
-          <w:p>
-            <w:pPr>
-              <w:spacing w:before="120" w:after="120" w:line="360" w:lineRule="auto"/>
-              <w:rPr>
-                <w:lang w:eastAsia="zh-CN"/>
-              </w:rPr>
-            </w:pPr>
-            <w:r>
-              <w:rPr>
-                <w:lang w:eastAsia="zh-CN"/>
-              </w:rPr>
-              <w:t>U</w:t>
-            </w:r>
-            <w:r>
-              <w:rPr>
-                <w:rFonts w:hint="eastAsia"/>
-                <w:lang w:eastAsia="zh-CN"/>
-              </w:rPr>
-              <w:t xml:space="preserve">ser </w:t>
-            </w:r>
-            <w:r>
-              <w:rPr>
-                <w:lang w:eastAsia="zh-CN"/>
-              </w:rPr>
-              <w:t>may</w:t>
-            </w:r>
-            <w:r>
-              <w:rPr>
-                <w:rFonts w:hint="eastAsia"/>
-                <w:lang w:eastAsia="zh-CN"/>
-              </w:rPr>
-              <w:t xml:space="preserve"> share </w:t>
-            </w:r>
-            <w:r>
-              <w:rPr>
-                <w:lang w:eastAsia="zh-CN"/>
-              </w:rPr>
-              <w:t>a</w:t>
-            </w:r>
-            <w:r>
-              <w:rPr>
-                <w:rFonts w:hint="eastAsia"/>
-                <w:lang w:eastAsia="zh-CN"/>
-              </w:rPr>
-              <w:t xml:space="preserve"> complete</w:t>
-            </w:r>
-            <w:r>
-              <w:rPr>
-                <w:lang w:eastAsia="zh-CN"/>
-              </w:rPr>
-              <w:t>d</w:t>
-            </w:r>
-            <w:r>
-              <w:rPr>
-                <w:rFonts w:hint="eastAsia"/>
-                <w:lang w:eastAsia="zh-CN"/>
-              </w:rPr>
-              <w:t xml:space="preserve"> </w:t>
-            </w:r>
-            <w:r>
-              <w:rPr>
-                <w:lang w:eastAsia="zh-CN"/>
-              </w:rPr>
-              <w:t>laundry task</w:t>
-            </w:r>
-            <w:r>
-              <w:rPr>
-                <w:rFonts w:hint="eastAsia"/>
-                <w:lang w:eastAsia="zh-CN"/>
-              </w:rPr>
-              <w:t xml:space="preserve"> on </w:t>
-            </w:r>
-            <w:r>
-              <w:rPr>
-                <w:lang w:eastAsia="zh-CN"/>
-              </w:rPr>
-              <w:t>Facebook</w:t>
-            </w:r>
-            <w:r>
-              <w:rPr>
-                <w:rFonts w:hint="eastAsia"/>
-                <w:lang w:eastAsia="zh-CN"/>
-              </w:rPr>
-              <w:t xml:space="preserve"> and use it as a referral to attract new user. </w:t>
-            </w:r>
-            <w:r>
-              <w:rPr>
-                <w:lang w:eastAsia="zh-CN"/>
-              </w:rPr>
-              <w:t>A</w:t>
-            </w:r>
-            <w:r>
-              <w:rPr>
-                <w:rFonts w:hint="eastAsia"/>
-                <w:lang w:eastAsia="zh-CN"/>
-              </w:rPr>
-              <w:t>n incentive will b</w:t>
-            </w:r>
-            <w:r>
-              <w:rPr>
-                <w:rFonts w:hint="eastAsia"/>
-                <w:lang w:eastAsia="zh-CN"/>
-              </w:rPr>
-              <w:t xml:space="preserve">e given for both referrer and </w:t>
-            </w:r>
-            <w:r>
-              <w:rPr>
-                <w:lang w:eastAsia="zh-CN"/>
-              </w:rPr>
-              <w:t>referee</w:t>
-            </w:r>
-            <w:r>
-              <w:rPr>
-                <w:rFonts w:hint="eastAsia"/>
-                <w:lang w:eastAsia="zh-CN"/>
-              </w:rPr>
-              <w:t xml:space="preserve">.  </w:t>
-            </w:r>
-          </w:p>
-        </w:tc>
-      </w:tr>
-      <w:tr>
-        <w:tc>
-          <w:tcPr>
-            <w:tcW w:w="2698" w:type="dxa"/>
-          </w:tcPr>
-          <w:p>
-            <w:pPr>
-              <w:spacing w:before="120" w:after="120" w:line="360" w:lineRule="auto"/>
-            </w:pPr>
-            <w:r>
-              <w:t xml:space="preserve">User logs into </w:t>
-            </w:r>
-            <w:proofErr w:type="spellStart"/>
-            <w:r>
-              <w:t>LaundryButler</w:t>
-            </w:r>
-            <w:proofErr w:type="spellEnd"/>
-            <w:r>
-              <w:t xml:space="preserve"> via </w:t>
-            </w:r>
-            <w:proofErr w:type="spellStart"/>
-            <w:r>
-              <w:t>Airbnb</w:t>
-            </w:r>
-            <w:proofErr w:type="spellEnd"/>
-          </w:p>
-        </w:tc>
-        <w:tc>
-          <w:tcPr>
-            <w:tcW w:w="5955" w:type="dxa"/>
-          </w:tcPr>
-          <w:p>
-            <w:pPr>
-              <w:spacing w:before="120" w:after="120" w:line="360" w:lineRule="auto"/>
-              <w:rPr>
-                <w:lang w:eastAsia="zh-CN"/>
-              </w:rPr>
-            </w:pPr>
-            <w:proofErr w:type="spellStart"/>
-            <w:r>
-              <w:rPr>
-                <w:rFonts w:hint="eastAsia"/>
-                <w:lang w:eastAsia="zh-CN"/>
-              </w:rPr>
-              <w:t>Airbnb</w:t>
-            </w:r>
-            <w:proofErr w:type="spellEnd"/>
-            <w:r>
-              <w:rPr>
-                <w:rFonts w:hint="eastAsia"/>
-                <w:lang w:eastAsia="zh-CN"/>
-              </w:rPr>
-              <w:t xml:space="preserve"> user </w:t>
-            </w:r>
-            <w:r>
-              <w:rPr>
-                <w:lang w:eastAsia="zh-CN"/>
-              </w:rPr>
-              <w:t>may</w:t>
-            </w:r>
-            <w:r>
-              <w:rPr>
-                <w:rFonts w:hint="eastAsia"/>
-                <w:lang w:eastAsia="zh-CN"/>
-              </w:rPr>
-              <w:t xml:space="preserve"> log into </w:t>
-            </w:r>
-            <w:proofErr w:type="spellStart"/>
-            <w:r>
-              <w:rPr>
-                <w:rFonts w:hint="eastAsia"/>
-                <w:lang w:eastAsia="zh-CN"/>
-              </w:rPr>
-              <w:t>LaundryButler</w:t>
-            </w:r>
-            <w:proofErr w:type="spellEnd"/>
-            <w:r>
-              <w:rPr>
-                <w:rFonts w:hint="eastAsia"/>
-                <w:lang w:eastAsia="zh-CN"/>
-              </w:rPr>
-              <w:t xml:space="preserve"> via </w:t>
-            </w:r>
-            <w:r>
-              <w:rPr>
-                <w:lang w:eastAsia="zh-CN"/>
-              </w:rPr>
-              <w:t>their</w:t>
-            </w:r>
-            <w:r>
-              <w:rPr>
-                <w:rFonts w:hint="eastAsia"/>
-                <w:lang w:eastAsia="zh-CN"/>
-              </w:rPr>
-              <w:t xml:space="preserve"> </w:t>
-            </w:r>
-            <w:proofErr w:type="spellStart"/>
-            <w:r>
-              <w:rPr>
-                <w:rFonts w:hint="eastAsia"/>
-                <w:lang w:eastAsia="zh-CN"/>
-              </w:rPr>
-              <w:t>Airbnb</w:t>
-            </w:r>
-            <w:proofErr w:type="spellEnd"/>
-            <w:r>
-              <w:rPr>
-                <w:rFonts w:hint="eastAsia"/>
-                <w:lang w:eastAsia="zh-CN"/>
-              </w:rPr>
-              <w:t xml:space="preserve"> account and complete </w:t>
-            </w:r>
-            <w:r>
-              <w:rPr>
-                <w:lang w:eastAsia="zh-CN"/>
-              </w:rPr>
-              <w:t>their</w:t>
-            </w:r>
-            <w:r>
-              <w:rPr>
-                <w:rFonts w:hint="eastAsia"/>
-                <w:lang w:eastAsia="zh-CN"/>
-              </w:rPr>
-              <w:t xml:space="preserve"> order requirement when they book for an </w:t>
-            </w:r>
-            <w:proofErr w:type="spellStart"/>
-            <w:r>
-              <w:rPr>
-                <w:rFonts w:hint="eastAsia"/>
-                <w:lang w:eastAsia="zh-CN"/>
-              </w:rPr>
-              <w:t>Airbnb</w:t>
-            </w:r>
-            <w:proofErr w:type="spellEnd"/>
-            <w:r>
-              <w:rPr>
-                <w:rFonts w:hint="eastAsia"/>
-                <w:lang w:eastAsia="zh-CN"/>
-              </w:rPr>
-              <w:t xml:space="preserve"> </w:t>
-            </w:r>
-            <w:r>
-              <w:rPr>
-                <w:lang w:eastAsia="zh-CN"/>
-              </w:rPr>
-              <w:t>room</w:t>
-            </w:r>
-            <w:r>
-              <w:rPr>
-                <w:rFonts w:hint="eastAsia"/>
-                <w:lang w:eastAsia="zh-CN"/>
-              </w:rPr>
-              <w:t xml:space="preserve">.  </w:t>
-            </w:r>
-          </w:p>
-        </w:tc>
-      </w:tr>
-      <w:tr>
-        <w:tc>
-          <w:tcPr>
-            <w:tcW w:w="2698" w:type="dxa"/>
-          </w:tcPr>
-          <w:p>
-            <w:pPr>
-              <w:spacing w:before="120" w:after="120" w:line="360" w:lineRule="auto"/>
-            </w:pPr>
-            <w:r>
-              <w:t>User may enable</w:t>
-            </w:r>
-            <w:r>
-              <w:t xml:space="preserve"> their boxes discovera</w:t>
-            </w:r>
-            <w:r>
-              <w:t>ble and sharable</w:t>
-            </w:r>
-          </w:p>
-        </w:tc>
-        <w:tc>
-          <w:tcPr>
-            <w:tcW w:w="5955" w:type="dxa"/>
-          </w:tcPr>
-          <w:p>
-            <w:pPr>
-              <w:spacing w:before="120" w:after="120" w:line="360" w:lineRule="auto"/>
-              <w:rPr>
-                <w:lang w:eastAsia="zh-CN"/>
-              </w:rPr>
-            </w:pPr>
-            <w:proofErr w:type="spellStart"/>
-            <w:r>
-              <w:rPr>
-                <w:rFonts w:hint="eastAsia"/>
-                <w:lang w:eastAsia="zh-CN"/>
-              </w:rPr>
-              <w:t>LaundryBulter</w:t>
-            </w:r>
-            <w:proofErr w:type="spellEnd"/>
-            <w:r>
-              <w:rPr>
-                <w:rFonts w:hint="eastAsia"/>
-                <w:lang w:eastAsia="zh-CN"/>
-              </w:rPr>
-              <w:t xml:space="preserve"> will read user address and the user will be able to enable the sharing of </w:t>
-            </w:r>
-            <w:r>
-              <w:rPr>
-                <w:lang w:eastAsia="zh-CN"/>
-              </w:rPr>
-              <w:t>their</w:t>
-            </w:r>
-            <w:r>
-              <w:rPr>
-                <w:rFonts w:hint="eastAsia"/>
-                <w:lang w:eastAsia="zh-CN"/>
-              </w:rPr>
-              <w:t xml:space="preserve"> boxes to </w:t>
-            </w:r>
-            <w:r>
-              <w:rPr>
-                <w:lang w:eastAsia="zh-CN"/>
-              </w:rPr>
-              <w:t>their</w:t>
-            </w:r>
-            <w:r>
-              <w:rPr>
-                <w:rFonts w:hint="eastAsia"/>
-                <w:lang w:eastAsia="zh-CN"/>
-              </w:rPr>
-              <w:t xml:space="preserve"> neighbours. User could also accept or deny others sharing request.  </w:t>
-            </w:r>
-            <w:r>
-              <w:rPr>
-                <w:lang w:eastAsia="zh-CN"/>
-              </w:rPr>
-              <w:t xml:space="preserve"> </w:t>
-            </w:r>
-          </w:p>
-        </w:tc>
-      </w:tr>
-      <w:tr>
-        <w:tc>
-          <w:tcPr>
-            <w:tcW w:w="2698" w:type="dxa"/>
-          </w:tcPr>
-          <w:p>
-            <w:pPr>
-              <w:spacing w:before="120" w:after="120" w:line="360" w:lineRule="auto"/>
-            </w:pPr>
-            <w:r>
-              <w:t>User</w:t>
-            </w:r>
-            <w:r>
-              <w:rPr>
-                <w:rFonts w:hint="eastAsia"/>
-                <w:lang w:eastAsia="zh-CN"/>
-              </w:rPr>
-              <w:t xml:space="preserve"> can</w:t>
-            </w:r>
-            <w:r>
-              <w:t xml:space="preserve"> gift</w:t>
-            </w:r>
-            <w:r>
-              <w:t xml:space="preserve"> </w:t>
-            </w:r>
-            <w:r>
-              <w:t>boxes</w:t>
-            </w:r>
-            <w:r>
-              <w:t xml:space="preserve"> to other customers</w:t>
-            </w:r>
-          </w:p>
-        </w:tc>
-        <w:tc>
-          <w:tcPr>
-            <w:tcW w:w="5955" w:type="dxa"/>
-          </w:tcPr>
-          <w:p>
-            <w:pPr>
-              <w:spacing w:before="120" w:after="120" w:line="360" w:lineRule="auto"/>
-              <w:rPr>
-                <w:lang w:eastAsia="zh-CN"/>
-              </w:rPr>
-            </w:pPr>
-            <w:r>
-              <w:rPr>
-                <w:rFonts w:hint="eastAsia"/>
-                <w:lang w:eastAsia="zh-CN"/>
-              </w:rPr>
-              <w:t xml:space="preserve">User could </w:t>
-            </w:r>
-            <w:r>
-              <w:rPr>
-                <w:lang w:eastAsia="zh-CN"/>
-              </w:rPr>
-              <w:t>purchase</w:t>
-            </w:r>
-            <w:r>
-              <w:rPr>
-                <w:rFonts w:hint="eastAsia"/>
-                <w:lang w:eastAsia="zh-CN"/>
-              </w:rPr>
-              <w:t xml:space="preserve"> orders and send as a gift to </w:t>
-            </w:r>
-            <w:r>
-              <w:rPr>
-                <w:lang w:eastAsia="zh-CN"/>
-              </w:rPr>
-              <w:t>their</w:t>
-            </w:r>
-            <w:r>
-              <w:rPr>
-                <w:rFonts w:hint="eastAsia"/>
-                <w:lang w:eastAsia="zh-CN"/>
-              </w:rPr>
-              <w:t xml:space="preserve"> family members or friends. </w:t>
-            </w:r>
-          </w:p>
-        </w:tc>
-      </w:tr>
-      <w:tr>
-        <w:tc>
-          <w:tcPr>
-            <w:tcW w:w="2698" w:type="dxa"/>
-          </w:tcPr>
-          <w:p>
-            <w:pPr>
-              <w:spacing w:before="120" w:after="120" w:line="360" w:lineRule="auto"/>
-            </w:pPr>
-            <w:r>
-              <w:t>System deposit</w:t>
-            </w:r>
-            <w:r>
-              <w:t xml:space="preserve"> bonus</w:t>
-            </w:r>
-            <w:r>
-              <w:t>es to both referees and referrer</w:t>
-            </w:r>
-          </w:p>
-        </w:tc>
-        <w:tc>
-          <w:tcPr>
-            <w:tcW w:w="5955" w:type="dxa"/>
-          </w:tcPr>
-          <w:p>
-            <w:pPr>
-              <w:spacing w:before="120" w:after="120" w:line="360" w:lineRule="auto"/>
-            </w:pPr>
-            <w:r>
-              <w:t xml:space="preserve">A customer may refer a friend to sign up as a new user of </w:t>
-            </w:r>
-            <w:proofErr w:type="spellStart"/>
-            <w:r>
-              <w:t>LaundryButler</w:t>
-            </w:r>
-            <w:proofErr w:type="spellEnd"/>
-            <w:r>
-              <w:t xml:space="preserve"> through a referral link. This referral link contains an identifiable information about the referrer. The link will send the new user to the signup page where it will automatically insert the referrer’s identifiable information, so that the system can recognize the pair of referee and referrer whom deserve a complementary laundry box.</w:t>
-            </w:r>
-          </w:p>
-        </w:tc>
-      </w:tr>
-    </w:tbl>
-    <w:p>
-      <w:pPr>
-        <w:rPr>
-          <w:lang w:eastAsia="zh-CN"/>
-        </w:rPr>
-      </w:pPr>
-    </w:p>
-    <w:p>
-      <w:pPr>
-        <w:pStyle w:val="Heading1"/>
-      </w:pPr>
-      <w:bookmarkStart w:id="34" w:name="_Toc445030818"/>
-      <w:r>
-        <w:t>Data model</w:t>
-      </w:r>
-      <w:bookmarkEnd w:id="34"/>
-    </w:p>
-    <w:bookmarkEnd w:id="27"/>
+    <w:bookmarkEnd w:id="26"/>
     <w:p>
       <w:r>
         <w:rPr>
@@ -8715,15 +8549,7 @@
               <w:jc w:val="left"/>
             </w:pPr>
             <w:r>
-              <w:t xml:space="preserve">Each address may come from </w:t>
-            </w:r>
-            <w:proofErr w:type="spellStart"/>
-            <w:r>
-              <w:t>Airbnb</w:t>
-            </w:r>
-            <w:proofErr w:type="spellEnd"/>
-            <w:r>
-              <w:t xml:space="preserve"> as a current guest</w:t>
+              <w:t>Each address may come from Airbnb as a current guest</w:t>
             </w:r>
           </w:p>
         </w:tc>
@@ -8914,13 +8740,8 @@
               <w:t>charge (or promotional charge)</w:t>
             </w:r>
             <w:r>
-              <w:t xml:space="preserve">; they are created as a result of a self-purchase or requested through </w:t>
-            </w:r>
-            <w:proofErr w:type="spellStart"/>
-            <w:r>
-              <w:t>Airbnb</w:t>
-            </w:r>
-            <w:proofErr w:type="spellEnd"/>
+              <w:t>; they are created as a result of a self-purchase or requested through Airbnb</w:t>
+            </w:r>
           </w:p>
           <w:p>
             <w:pPr>
@@ -9161,11 +8982,11 @@
       <w:pPr>
         <w:pStyle w:val="Heading1"/>
       </w:pPr>
-      <w:bookmarkStart w:id="35" w:name="_Toc445030819"/>
+      <w:bookmarkStart w:id="34" w:name="_Toc445030819"/>
       <w:r>
         <w:t>Subsystem Design</w:t>
       </w:r>
-      <w:bookmarkEnd w:id="35"/>
+      <w:bookmarkEnd w:id="34"/>
     </w:p>
     <w:tbl>
       <w:tblPr>
@@ -11246,37 +11067,21 @@
               <w:spacing w:before="120" w:after="120" w:line="360" w:lineRule="auto"/>
             </w:pPr>
             <w:r>
-              <w:t xml:space="preserve">Request for laundry from current </w:t>
-            </w:r>
-            <w:proofErr w:type="spellStart"/>
-            <w:r>
-              <w:t>Airbnb</w:t>
-            </w:r>
-            <w:proofErr w:type="spellEnd"/>
-            <w:r>
-              <w:t xml:space="preserve"> stay</w:t>
-            </w:r>
-          </w:p>
-        </w:tc>
-        <w:tc>
-          <w:tcPr>
-            <w:tcW w:w="0" w:type="auto"/>
-            <w:hideMark/>
-          </w:tcPr>
-          <w:p>
-            <w:pPr>
-              <w:spacing w:before="120" w:after="120" w:line="360" w:lineRule="auto"/>
-            </w:pPr>
-            <w:r>
-              <w:t xml:space="preserve">Gets the current address of the </w:t>
-            </w:r>
-            <w:proofErr w:type="spellStart"/>
-            <w:r>
-              <w:t>Airbnb</w:t>
-            </w:r>
-            <w:proofErr w:type="spellEnd"/>
-            <w:r>
-              <w:t xml:space="preserve"> guest and creates a laundry order using that address</w:t>
+              <w:t>Request for laundry from current Airbnb stay</w:t>
+            </w:r>
+          </w:p>
+        </w:tc>
+        <w:tc>
+          <w:tcPr>
+            <w:tcW w:w="0" w:type="auto"/>
+            <w:hideMark/>
+          </w:tcPr>
+          <w:p>
+            <w:pPr>
+              <w:spacing w:before="120" w:after="120" w:line="360" w:lineRule="auto"/>
+            </w:pPr>
+            <w:r>
+              <w:t>Gets the current address of the Airbnb guest and creates a laundry order using that address</w:t>
             </w:r>
           </w:p>
         </w:tc>
@@ -11812,7 +11617,7 @@
         <w:noProof/>
         <w:sz w:val="20"/>
       </w:rPr>
-      <w:t>5</w:t>
+      <w:t>7</w:t>
     </w:r>
     <w:r>
       <w:rPr>
@@ -15922,7 +15727,7 @@
 </file>
 
 <file path=customXml/itemProps1.xml><?xml version="1.0" encoding="utf-8"?>
-<ds:datastoreItem xmlns:ds="http://schemas.openxmlformats.org/officeDocument/2006/customXml" ds:itemID="{2D8B56CB-1E29-B84B-A42B-C2854CE63F19}">
+<ds:datastoreItem xmlns:ds="http://schemas.openxmlformats.org/officeDocument/2006/customXml" ds:itemID="{51FA1768-A825-874F-8A85-681B06FFA921}">
   <ds:schemaRefs>
     <ds:schemaRef ds:uri="http://schemas.openxmlformats.org/officeDocument/2006/bibliography"/>
   </ds:schemaRefs>
@@ -15930,7 +15735,7 @@
 </file>
 
 <file path=customXml/itemProps2.xml><?xml version="1.0" encoding="utf-8"?>
-<ds:datastoreItem xmlns:ds="http://schemas.openxmlformats.org/officeDocument/2006/customXml" ds:itemID="{FD93971B-AC3D-EF41-80A1-CC6AF13046AA}">
+<ds:datastoreItem xmlns:ds="http://schemas.openxmlformats.org/officeDocument/2006/customXml" ds:itemID="{50836B67-73F2-E240-9D12-670F70C9A933}">
   <ds:schemaRefs>
     <ds:schemaRef ds:uri="http://schemas.openxmlformats.org/officeDocument/2006/bibliography"/>
   </ds:schemaRefs>

</xml_diff>